<commit_message>
Criei documentação de dois casos de uso e atualizei os documentos de negocio
Foram criados os documentos de caso de uso analise e caso de uso inserir pedido, além de atualizar os documentos de negócio.
</commit_message>
<xml_diff>
--- a/negocio/glossario_negocio.docx
+++ b/negocio/glossario_negocio.docx
@@ -14,31 +14,13 @@
         <w:rPr>
           <w:lang w:val="pt-BR"/>
         </w:rPr>
-        <w:fldChar w:fldCharType="begin"/>
-      </w:r>
-      <w:r>
-        <w:rPr>
-          <w:lang w:val="pt-BR"/>
-        </w:rPr>
-        <w:instrText xml:space="preserve"> SUBJECT  \* MERGEFORMAT </w:instrText>
-      </w:r>
-      <w:r>
-        <w:rPr>
-          <w:lang w:val="pt-BR"/>
-        </w:rPr>
-        <w:fldChar w:fldCharType="separate"/>
-      </w:r>
-      <w:r>
-        <w:rPr>
-          <w:lang w:val="pt-BR"/>
-        </w:rPr>
-        <w:t>&lt;Nome do Projeto&gt;</w:t>
-      </w:r>
-      <w:r>
-        <w:rPr>
-          <w:lang w:val="pt-BR"/>
-        </w:rPr>
-        <w:fldChar w:fldCharType="end"/>
+        <w:t>Pr</w:t>
+      </w:r>
+      <w:r>
+        <w:rPr>
+          <w:lang w:val="pt-BR"/>
+        </w:rPr>
+        <w:t>ojeto sistema de entregas Four Piece</w:t>
       </w:r>
     </w:p>
     <w:p>
@@ -105,305 +87,33 @@
           <w:szCs w:val="28"/>
           <w:lang w:val="pt-BR"/>
         </w:rPr>
-        <w:t>Versão &lt;1.0&gt;</w:t>
-      </w:r>
-    </w:p>
-    <w:p>
-      <w:pPr>
-        <w:pStyle w:val="Ttulo"/>
+        <w:t>Versão 1.</w:t>
+      </w:r>
+      <w:r>
         <w:rPr>
           <w:sz w:val="28"/>
           <w:szCs w:val="28"/>
           <w:lang w:val="pt-BR"/>
         </w:rPr>
-      </w:pPr>
-    </w:p>
-    <w:p>
-      <w:pPr>
-        <w:rPr>
-          <w:lang w:val="pt-BR"/>
-        </w:rPr>
-      </w:pPr>
-    </w:p>
-    <w:p>
-      <w:pPr>
-        <w:pStyle w:val="InfoBlue"/>
-        <w:rPr>
-          <w:lang w:val="pt-BR"/>
-        </w:rPr>
-      </w:pPr>
-      <w:r>
-        <w:rPr>
-          <w:lang w:val="pt-BR"/>
-        </w:rPr>
-        <w:t xml:space="preserve">[Observação: O </w:t>
-      </w:r>
-      <w:proofErr w:type="spellStart"/>
-      <w:r>
-        <w:rPr>
-          <w:lang w:val="pt-BR"/>
-        </w:rPr>
-        <w:t>template</w:t>
-      </w:r>
-      <w:proofErr w:type="spellEnd"/>
-      <w:r>
-        <w:rPr>
-          <w:lang w:val="pt-BR"/>
-        </w:rPr>
-        <w:t xml:space="preserve"> a seguir é fornecido para uso com o </w:t>
-      </w:r>
-      <w:proofErr w:type="spellStart"/>
-      <w:r>
-        <w:rPr>
-          <w:lang w:val="pt-BR"/>
-        </w:rPr>
-        <w:t>Rational</w:t>
-      </w:r>
-      <w:proofErr w:type="spellEnd"/>
-      <w:r>
-        <w:rPr>
-          <w:lang w:val="pt-BR"/>
-        </w:rPr>
-        <w:t xml:space="preserve"> </w:t>
-      </w:r>
-      <w:proofErr w:type="spellStart"/>
-      <w:r>
-        <w:rPr>
-          <w:lang w:val="pt-BR"/>
-        </w:rPr>
-        <w:t>Unified</w:t>
-      </w:r>
-      <w:proofErr w:type="spellEnd"/>
-      <w:r>
-        <w:rPr>
-          <w:lang w:val="pt-BR"/>
-        </w:rPr>
-        <w:t xml:space="preserve"> </w:t>
-      </w:r>
-      <w:proofErr w:type="spellStart"/>
-      <w:r>
-        <w:rPr>
-          <w:lang w:val="pt-BR"/>
-        </w:rPr>
-        <w:t>Process</w:t>
-      </w:r>
-      <w:proofErr w:type="spellEnd"/>
-      <w:r>
-        <w:rPr>
-          <w:lang w:val="pt-BR"/>
-        </w:rPr>
-        <w:t xml:space="preserve"> (RUP). O texto em azul exibido entre colchetes e em itálico (</w:t>
-      </w:r>
-      <w:proofErr w:type="spellStart"/>
-      <w:r>
-        <w:rPr>
-          <w:lang w:val="pt-BR"/>
-        </w:rPr>
-        <w:t>style</w:t>
-      </w:r>
-      <w:proofErr w:type="spellEnd"/>
-      <w:r>
-        <w:rPr>
-          <w:lang w:val="pt-BR"/>
-        </w:rPr>
-        <w:t>=</w:t>
-      </w:r>
-      <w:proofErr w:type="spellStart"/>
-      <w:r>
-        <w:rPr>
-          <w:lang w:val="pt-BR"/>
-        </w:rPr>
-        <w:t>InfoBlue</w:t>
-      </w:r>
-      <w:proofErr w:type="spellEnd"/>
-      <w:r>
-        <w:rPr>
-          <w:lang w:val="pt-BR"/>
-        </w:rPr>
-        <w:t>) foi incluído para orientar o autor e deve ser excluído antes da publicação do documento. Um parágrafo digitado após esse estilo será automaticamente definido como normal (</w:t>
-      </w:r>
-      <w:proofErr w:type="spellStart"/>
-      <w:r>
-        <w:rPr>
-          <w:lang w:val="pt-BR"/>
-        </w:rPr>
-        <w:t>style</w:t>
-      </w:r>
-      <w:proofErr w:type="spellEnd"/>
-      <w:r>
-        <w:rPr>
-          <w:lang w:val="pt-BR"/>
-        </w:rPr>
-        <w:t>=</w:t>
-      </w:r>
-      <w:proofErr w:type="spellStart"/>
-      <w:r>
-        <w:rPr>
-          <w:lang w:val="pt-BR"/>
-        </w:rPr>
-        <w:t>Body</w:t>
-      </w:r>
-      <w:proofErr w:type="spellEnd"/>
-      <w:r>
-        <w:rPr>
-          <w:lang w:val="pt-BR"/>
-        </w:rPr>
-        <w:t xml:space="preserve"> </w:t>
-      </w:r>
-      <w:proofErr w:type="spellStart"/>
-      <w:r>
-        <w:rPr>
-          <w:lang w:val="pt-BR"/>
-        </w:rPr>
-        <w:t>Text</w:t>
-      </w:r>
-      <w:proofErr w:type="spellEnd"/>
-      <w:r>
-        <w:rPr>
-          <w:lang w:val="pt-BR"/>
-        </w:rPr>
-        <w:t>).]</w:t>
-      </w:r>
-    </w:p>
-    <w:p>
-      <w:pPr>
-        <w:pStyle w:val="InfoBlue"/>
-        <w:rPr>
-          <w:lang w:val="pt-BR"/>
-        </w:rPr>
-      </w:pPr>
-      <w:r>
-        <w:rPr>
-          <w:lang w:val="pt-BR"/>
-        </w:rPr>
-        <w:t xml:space="preserve">[Para personalizar campos automáticos no Microsoft Word (que exibem um fundo cinza quando selecionados), </w:t>
-      </w:r>
-      <w:proofErr w:type="gramStart"/>
-      <w:r>
-        <w:rPr>
-          <w:lang w:val="pt-BR"/>
-        </w:rPr>
-        <w:t>escolha File</w:t>
-      </w:r>
-      <w:proofErr w:type="gramEnd"/>
-      <w:r>
-        <w:rPr>
-          <w:lang w:val="pt-BR"/>
-        </w:rPr>
-        <w:t>&gt;</w:t>
-      </w:r>
-      <w:proofErr w:type="spellStart"/>
-      <w:r>
-        <w:rPr>
-          <w:lang w:val="pt-BR"/>
-        </w:rPr>
-        <w:t>Properties</w:t>
-      </w:r>
-      <w:proofErr w:type="spellEnd"/>
-      <w:r>
-        <w:rPr>
-          <w:lang w:val="pt-BR"/>
-        </w:rPr>
-        <w:t xml:space="preserve"> e substitua os campos </w:t>
-      </w:r>
-      <w:proofErr w:type="spellStart"/>
-      <w:r>
-        <w:rPr>
-          <w:lang w:val="pt-BR"/>
-        </w:rPr>
-        <w:t>Title</w:t>
-      </w:r>
-      <w:proofErr w:type="spellEnd"/>
-      <w:r>
-        <w:rPr>
-          <w:lang w:val="pt-BR"/>
-        </w:rPr>
-        <w:t xml:space="preserve">, </w:t>
-      </w:r>
-      <w:proofErr w:type="spellStart"/>
-      <w:r>
-        <w:rPr>
-          <w:lang w:val="pt-BR"/>
-        </w:rPr>
-        <w:t>Subject</w:t>
-      </w:r>
-      <w:proofErr w:type="spellEnd"/>
-      <w:r>
-        <w:rPr>
-          <w:lang w:val="pt-BR"/>
-        </w:rPr>
-        <w:t xml:space="preserve"> e </w:t>
-      </w:r>
-      <w:proofErr w:type="spellStart"/>
-      <w:r>
-        <w:rPr>
-          <w:lang w:val="pt-BR"/>
-        </w:rPr>
-        <w:t>Company</w:t>
-      </w:r>
-      <w:proofErr w:type="spellEnd"/>
-      <w:r>
-        <w:rPr>
-          <w:lang w:val="pt-BR"/>
-        </w:rPr>
-        <w:t xml:space="preserve"> pelas informações apropriadas para este documento. Depois de fechar a caixa de diálogo, para atualizar os campos automáticos no documento inteiro, selecione </w:t>
-      </w:r>
-      <w:proofErr w:type="spellStart"/>
-      <w:r>
-        <w:rPr>
-          <w:lang w:val="pt-BR"/>
-        </w:rPr>
-        <w:t>Edit</w:t>
-      </w:r>
-      <w:proofErr w:type="spellEnd"/>
-      <w:r>
-        <w:rPr>
-          <w:lang w:val="pt-BR"/>
-        </w:rPr>
-        <w:t>&gt;</w:t>
-      </w:r>
-      <w:proofErr w:type="spellStart"/>
-      <w:r>
-        <w:rPr>
-          <w:lang w:val="pt-BR"/>
-        </w:rPr>
-        <w:t>Select</w:t>
-      </w:r>
-      <w:proofErr w:type="spellEnd"/>
-      <w:r>
-        <w:rPr>
-          <w:lang w:val="pt-BR"/>
-        </w:rPr>
-        <w:t xml:space="preserve"> </w:t>
-      </w:r>
-      <w:proofErr w:type="spellStart"/>
-      <w:r>
-        <w:rPr>
-          <w:lang w:val="pt-BR"/>
-        </w:rPr>
-        <w:t>All</w:t>
-      </w:r>
-      <w:proofErr w:type="spellEnd"/>
-      <w:r>
-        <w:rPr>
-          <w:lang w:val="pt-BR"/>
-        </w:rPr>
-        <w:t xml:space="preserve"> (ou </w:t>
-      </w:r>
-      <w:proofErr w:type="spellStart"/>
-      <w:r>
-        <w:rPr>
-          <w:lang w:val="pt-BR"/>
-        </w:rPr>
-        <w:t>Ctrl-A</w:t>
-      </w:r>
-      <w:proofErr w:type="spellEnd"/>
-      <w:r>
-        <w:rPr>
-          <w:lang w:val="pt-BR"/>
-        </w:rPr>
-        <w:t xml:space="preserve">) e pressione F9 ou simplesmente clique no campo e pressione F9. Isso deve ser feito separadamente para Cabeçalhos e Rodapés. Alt-F9 alterna entre a exibição de nomes de campos e do conteúdo dos campos. Consulte a ajuda do Word para obter mais informações sobre como trabalhar com campos.] </w:t>
-      </w:r>
+        <w:t>1</w:t>
+      </w:r>
+    </w:p>
+    <w:p>
+      <w:pPr>
+        <w:pStyle w:val="Ttulo"/>
+        <w:rPr>
+          <w:sz w:val="28"/>
+          <w:szCs w:val="28"/>
+          <w:lang w:val="pt-BR"/>
+        </w:rPr>
+      </w:pPr>
+    </w:p>
+    <w:p>
+      <w:pPr>
+        <w:rPr>
+          <w:lang w:val="pt-BR"/>
+        </w:rPr>
+      </w:pPr>
     </w:p>
     <w:p>
       <w:pPr>
@@ -436,7 +146,7 @@
     </w:p>
     <w:tbl>
       <w:tblPr>
-        <w:tblW w:w="0" w:type="auto"/>
+        <w:tblW w:w="9504" w:type="dxa"/>
         <w:tblBorders>
           <w:top w:val="single" w:sz="6" w:space="0" w:color="auto"/>
           <w:left w:val="single" w:sz="6" w:space="0" w:color="auto"/>
@@ -598,35 +308,7 @@
               <w:rPr>
                 <w:lang w:val="pt-BR"/>
               </w:rPr>
-              <w:t>&lt;</w:t>
-            </w:r>
-            <w:proofErr w:type="spellStart"/>
-            <w:r>
-              <w:rPr>
-                <w:lang w:val="pt-BR"/>
-              </w:rPr>
-              <w:t>dd</w:t>
-            </w:r>
-            <w:proofErr w:type="spellEnd"/>
-            <w:r>
-              <w:rPr>
-                <w:lang w:val="pt-BR"/>
-              </w:rPr>
-              <w:t>/</w:t>
-            </w:r>
-            <w:proofErr w:type="spellStart"/>
-            <w:r>
-              <w:rPr>
-                <w:lang w:val="pt-BR"/>
-              </w:rPr>
-              <w:t>mmm</w:t>
-            </w:r>
-            <w:proofErr w:type="spellEnd"/>
-            <w:r>
-              <w:rPr>
-                <w:lang w:val="pt-BR"/>
-              </w:rPr>
-              <w:t>/aa&gt;</w:t>
+              <w:t>05/06/2021</w:t>
             </w:r>
           </w:p>
         </w:tc>
@@ -651,21 +333,7 @@
               <w:rPr>
                 <w:lang w:val="pt-BR"/>
               </w:rPr>
-              <w:t>&lt;</w:t>
-            </w:r>
-            <w:proofErr w:type="spellStart"/>
-            <w:r>
-              <w:rPr>
-                <w:lang w:val="pt-BR"/>
-              </w:rPr>
-              <w:t>x.x</w:t>
-            </w:r>
-            <w:proofErr w:type="spellEnd"/>
-            <w:r>
-              <w:rPr>
-                <w:lang w:val="pt-BR"/>
-              </w:rPr>
-              <w:t>&gt;</w:t>
+              <w:t>1.0</w:t>
             </w:r>
           </w:p>
         </w:tc>
@@ -690,10 +358,45 @@
               <w:rPr>
                 <w:lang w:val="pt-BR"/>
               </w:rPr>
-              <w:t>&lt;detalhes&gt;</w:t>
+              <w:t>Primeira versão do documento</w:t>
             </w:r>
           </w:p>
         </w:tc>
+        <w:tc>
+          <w:tcPr>
+            <w:tcW w:w="2304" w:type="dxa"/>
+            <w:tcBorders>
+              <w:top w:val="single" w:sz="6" w:space="0" w:color="auto"/>
+              <w:left w:val="single" w:sz="6" w:space="0" w:color="auto"/>
+              <w:bottom w:val="single" w:sz="6" w:space="0" w:color="auto"/>
+              <w:right w:val="single" w:sz="6" w:space="0" w:color="auto"/>
+            </w:tcBorders>
+          </w:tcPr>
+          <w:p>
+            <w:pPr>
+              <w:pStyle w:val="Tabletext"/>
+              <w:rPr>
+                <w:lang w:val="pt-BR"/>
+              </w:rPr>
+            </w:pPr>
+            <w:proofErr w:type="spellStart"/>
+            <w:r>
+              <w:rPr>
+                <w:lang w:val="pt-BR"/>
+              </w:rPr>
+              <w:t>Donizeti</w:t>
+            </w:r>
+            <w:proofErr w:type="spellEnd"/>
+            <w:r>
+              <w:rPr>
+                <w:lang w:val="pt-BR"/>
+              </w:rPr>
+              <w:t xml:space="preserve"> Batista Jr</w:t>
+            </w:r>
+          </w:p>
+        </w:tc>
+      </w:tr>
+      <w:tr>
         <w:tc>
           <w:tcPr>
             <w:tcW w:w="2304" w:type="dxa"/>
@@ -715,7 +418,96 @@
               <w:rPr>
                 <w:lang w:val="pt-BR"/>
               </w:rPr>
-              <w:t>&lt;nome&gt;</w:t>
+              <w:t>08/06/2021</w:t>
+            </w:r>
+          </w:p>
+        </w:tc>
+        <w:tc>
+          <w:tcPr>
+            <w:tcW w:w="1152" w:type="dxa"/>
+            <w:tcBorders>
+              <w:top w:val="single" w:sz="6" w:space="0" w:color="auto"/>
+              <w:left w:val="single" w:sz="6" w:space="0" w:color="auto"/>
+              <w:bottom w:val="single" w:sz="6" w:space="0" w:color="auto"/>
+              <w:right w:val="single" w:sz="6" w:space="0" w:color="auto"/>
+            </w:tcBorders>
+          </w:tcPr>
+          <w:p>
+            <w:pPr>
+              <w:pStyle w:val="Tabletext"/>
+              <w:rPr>
+                <w:lang w:val="pt-BR"/>
+              </w:rPr>
+            </w:pPr>
+            <w:r>
+              <w:rPr>
+                <w:lang w:val="pt-BR"/>
+              </w:rPr>
+              <w:t>1.1</w:t>
+            </w:r>
+          </w:p>
+        </w:tc>
+        <w:tc>
+          <w:tcPr>
+            <w:tcW w:w="3744" w:type="dxa"/>
+            <w:tcBorders>
+              <w:top w:val="single" w:sz="6" w:space="0" w:color="auto"/>
+              <w:left w:val="single" w:sz="6" w:space="0" w:color="auto"/>
+              <w:bottom w:val="single" w:sz="6" w:space="0" w:color="auto"/>
+              <w:right w:val="single" w:sz="6" w:space="0" w:color="auto"/>
+            </w:tcBorders>
+          </w:tcPr>
+          <w:p>
+            <w:pPr>
+              <w:pStyle w:val="Tabletext"/>
+              <w:rPr>
+                <w:lang w:val="pt-BR"/>
+              </w:rPr>
+            </w:pPr>
+            <w:r>
+              <w:rPr>
+                <w:lang w:val="pt-BR"/>
+              </w:rPr>
+              <w:t>Atualização no nome do projeto</w:t>
+            </w:r>
+            <w:r>
+              <w:rPr>
+                <w:lang w:val="pt-BR"/>
+              </w:rPr>
+              <w:t xml:space="preserve"> e edições</w:t>
+            </w:r>
+          </w:p>
+        </w:tc>
+        <w:tc>
+          <w:tcPr>
+            <w:tcW w:w="2304" w:type="dxa"/>
+            <w:tcBorders>
+              <w:top w:val="single" w:sz="6" w:space="0" w:color="auto"/>
+              <w:left w:val="single" w:sz="6" w:space="0" w:color="auto"/>
+              <w:bottom w:val="single" w:sz="6" w:space="0" w:color="auto"/>
+              <w:right w:val="single" w:sz="6" w:space="0" w:color="auto"/>
+            </w:tcBorders>
+          </w:tcPr>
+          <w:p>
+            <w:pPr>
+              <w:pStyle w:val="Tabletext"/>
+              <w:rPr>
+                <w:lang w:val="pt-BR"/>
+              </w:rPr>
+            </w:pPr>
+            <w:proofErr w:type="spellStart"/>
+            <w:r>
+              <w:rPr>
+                <w:lang w:val="pt-BR"/>
+              </w:rPr>
+              <w:t>Donizeti</w:t>
+            </w:r>
+            <w:proofErr w:type="spellEnd"/>
+            <w:r>
+              <w:rPr>
+                <w:lang w:val="pt-BR"/>
+              </w:rPr>
+              <w:t xml:space="preserve"> Batista Jr</w:t>
             </w:r>
           </w:p>
         </w:tc>
@@ -876,84 +668,6 @@
           </w:p>
         </w:tc>
       </w:tr>
-      <w:tr>
-        <w:tc>
-          <w:tcPr>
-            <w:tcW w:w="2304" w:type="dxa"/>
-            <w:tcBorders>
-              <w:top w:val="single" w:sz="6" w:space="0" w:color="auto"/>
-              <w:left w:val="single" w:sz="6" w:space="0" w:color="auto"/>
-              <w:bottom w:val="single" w:sz="6" w:space="0" w:color="auto"/>
-              <w:right w:val="single" w:sz="6" w:space="0" w:color="auto"/>
-            </w:tcBorders>
-          </w:tcPr>
-          <w:p>
-            <w:pPr>
-              <w:pStyle w:val="Tabletext"/>
-              <w:rPr>
-                <w:lang w:val="pt-BR"/>
-              </w:rPr>
-            </w:pPr>
-          </w:p>
-        </w:tc>
-        <w:tc>
-          <w:tcPr>
-            <w:tcW w:w="1152" w:type="dxa"/>
-            <w:tcBorders>
-              <w:top w:val="single" w:sz="6" w:space="0" w:color="auto"/>
-              <w:left w:val="single" w:sz="6" w:space="0" w:color="auto"/>
-              <w:bottom w:val="single" w:sz="6" w:space="0" w:color="auto"/>
-              <w:right w:val="single" w:sz="6" w:space="0" w:color="auto"/>
-            </w:tcBorders>
-          </w:tcPr>
-          <w:p>
-            <w:pPr>
-              <w:pStyle w:val="Tabletext"/>
-              <w:rPr>
-                <w:lang w:val="pt-BR"/>
-              </w:rPr>
-            </w:pPr>
-          </w:p>
-        </w:tc>
-        <w:tc>
-          <w:tcPr>
-            <w:tcW w:w="3744" w:type="dxa"/>
-            <w:tcBorders>
-              <w:top w:val="single" w:sz="6" w:space="0" w:color="auto"/>
-              <w:left w:val="single" w:sz="6" w:space="0" w:color="auto"/>
-              <w:bottom w:val="single" w:sz="6" w:space="0" w:color="auto"/>
-              <w:right w:val="single" w:sz="6" w:space="0" w:color="auto"/>
-            </w:tcBorders>
-          </w:tcPr>
-          <w:p>
-            <w:pPr>
-              <w:pStyle w:val="Tabletext"/>
-              <w:rPr>
-                <w:lang w:val="pt-BR"/>
-              </w:rPr>
-            </w:pPr>
-          </w:p>
-        </w:tc>
-        <w:tc>
-          <w:tcPr>
-            <w:tcW w:w="2304" w:type="dxa"/>
-            <w:tcBorders>
-              <w:top w:val="single" w:sz="6" w:space="0" w:color="auto"/>
-              <w:left w:val="single" w:sz="6" w:space="0" w:color="auto"/>
-              <w:bottom w:val="single" w:sz="6" w:space="0" w:color="auto"/>
-              <w:right w:val="single" w:sz="6" w:space="0" w:color="auto"/>
-            </w:tcBorders>
-          </w:tcPr>
-          <w:p>
-            <w:pPr>
-              <w:pStyle w:val="Tabletext"/>
-              <w:rPr>
-                <w:lang w:val="pt-BR"/>
-              </w:rPr>
-            </w:pPr>
-          </w:p>
-        </w:tc>
-      </w:tr>
     </w:tbl>
     <w:p>
       <w:pPr>
@@ -981,6 +695,91 @@
         </w:rPr>
         <w:lastRenderedPageBreak/>
         <w:t>Índice Analítico</w:t>
+      </w:r>
+    </w:p>
+    <w:p>
+      <w:pPr>
+        <w:pStyle w:val="Sumrio1"/>
+        <w:rPr>
+          <w:rFonts w:asciiTheme="minorHAnsi" w:eastAsiaTheme="minorEastAsia" w:hAnsiTheme="minorHAnsi" w:cstheme="minorBidi"/>
+          <w:noProof/>
+          <w:snapToGrid/>
+          <w:sz w:val="22"/>
+          <w:szCs w:val="22"/>
+          <w:lang w:val="pt-BR" w:eastAsia="pt-BR"/>
+        </w:rPr>
+      </w:pPr>
+      <w:r>
+        <w:rPr>
+          <w:b/>
+          <w:bCs/>
+          <w:lang w:val="pt-BR"/>
+        </w:rPr>
+        <w:fldChar w:fldCharType="begin"/>
+      </w:r>
+      <w:r>
+        <w:rPr>
+          <w:b/>
+          <w:bCs/>
+          <w:lang w:val="pt-BR"/>
+        </w:rPr>
+        <w:instrText xml:space="preserve"> TOC \o "1-3" </w:instrText>
+      </w:r>
+      <w:r>
+        <w:rPr>
+          <w:b/>
+          <w:bCs/>
+          <w:lang w:val="pt-BR"/>
+        </w:rPr>
+        <w:fldChar w:fldCharType="separate"/>
+      </w:r>
+      <w:r>
+        <w:rPr>
+          <w:noProof/>
+          <w:lang w:val="pt-BR"/>
+        </w:rPr>
+        <w:t>Glossário de Negócios</w:t>
+      </w:r>
+      <w:r>
+        <w:rPr>
+          <w:noProof/>
+        </w:rPr>
+        <w:tab/>
+      </w:r>
+      <w:r>
+        <w:rPr>
+          <w:noProof/>
+        </w:rPr>
+        <w:fldChar w:fldCharType="begin"/>
+      </w:r>
+      <w:r>
+        <w:rPr>
+          <w:noProof/>
+        </w:rPr>
+        <w:instrText xml:space="preserve"> PAGEREF _Toc74088010 \h </w:instrText>
+      </w:r>
+      <w:r>
+        <w:rPr>
+          <w:noProof/>
+        </w:rPr>
+      </w:r>
+      <w:r>
+        <w:rPr>
+          <w:noProof/>
+        </w:rPr>
+        <w:fldChar w:fldCharType="separate"/>
+      </w:r>
+      <w:r>
+        <w:rPr>
+          <w:noProof/>
+        </w:rPr>
+        <w:t>4</w:t>
+      </w:r>
+      <w:r>
+        <w:rPr>
+          <w:noProof/>
+        </w:rPr>
+        <w:fldChar w:fldCharType="end"/>
       </w:r>
     </w:p>
     <w:p>
@@ -990,76 +789,56 @@
           <w:tab w:val="left" w:pos="432"/>
         </w:tabs>
         <w:rPr>
+          <w:rFonts w:asciiTheme="minorHAnsi" w:eastAsiaTheme="minorEastAsia" w:hAnsiTheme="minorHAnsi" w:cstheme="minorBidi"/>
           <w:noProof/>
           <w:snapToGrid/>
-          <w:sz w:val="24"/>
-          <w:szCs w:val="24"/>
-        </w:rPr>
-      </w:pPr>
-      <w:r>
-        <w:rPr>
-          <w:b/>
-          <w:bCs/>
-          <w:lang w:val="pt-BR"/>
+          <w:sz w:val="22"/>
+          <w:szCs w:val="22"/>
+          <w:lang w:val="pt-BR" w:eastAsia="pt-BR"/>
+        </w:rPr>
+      </w:pPr>
+      <w:r>
+        <w:rPr>
+          <w:noProof/>
+          <w:lang w:val="pt-BR"/>
+        </w:rPr>
+        <w:t>1.</w:t>
+      </w:r>
+      <w:r>
+        <w:rPr>
+          <w:rFonts w:asciiTheme="minorHAnsi" w:eastAsiaTheme="minorEastAsia" w:hAnsiTheme="minorHAnsi" w:cstheme="minorBidi"/>
+          <w:noProof/>
+          <w:snapToGrid/>
+          <w:sz w:val="22"/>
+          <w:szCs w:val="22"/>
+          <w:lang w:val="pt-BR" w:eastAsia="pt-BR"/>
+        </w:rPr>
+        <w:tab/>
+      </w:r>
+      <w:r>
+        <w:rPr>
+          <w:noProof/>
+          <w:lang w:val="pt-BR"/>
+        </w:rPr>
+        <w:t>Introdução</w:t>
+      </w:r>
+      <w:r>
+        <w:rPr>
+          <w:noProof/>
+        </w:rPr>
+        <w:tab/>
+      </w:r>
+      <w:r>
+        <w:rPr>
+          <w:noProof/>
         </w:rPr>
         <w:fldChar w:fldCharType="begin"/>
       </w:r>
       <w:r>
         <w:rPr>
-          <w:b/>
-          <w:bCs/>
-          <w:lang w:val="pt-BR"/>
-        </w:rPr>
-        <w:instrText xml:space="preserve"> TOC \o "1-3" </w:instrText>
-      </w:r>
-      <w:r>
-        <w:rPr>
-          <w:b/>
-          <w:bCs/>
-          <w:lang w:val="pt-BR"/>
-        </w:rPr>
-        <w:fldChar w:fldCharType="separate"/>
-      </w:r>
-      <w:r>
-        <w:rPr>
-          <w:noProof/>
-          <w:lang w:val="pt-BR"/>
-        </w:rPr>
-        <w:t>1.</w:t>
-      </w:r>
-      <w:r>
-        <w:rPr>
-          <w:noProof/>
-          <w:snapToGrid/>
-          <w:sz w:val="24"/>
-          <w:szCs w:val="24"/>
-        </w:rPr>
-        <w:tab/>
-      </w:r>
-      <w:r>
-        <w:rPr>
-          <w:noProof/>
-          <w:lang w:val="pt-BR"/>
-        </w:rPr>
-        <w:t>Introdução</w:t>
-      </w:r>
-      <w:r>
-        <w:rPr>
-          <w:noProof/>
-        </w:rPr>
-        <w:tab/>
-      </w:r>
-      <w:r>
-        <w:rPr>
-          <w:noProof/>
-        </w:rPr>
-        <w:fldChar w:fldCharType="begin"/>
-      </w:r>
-      <w:r>
-        <w:rPr>
-          <w:noProof/>
-        </w:rPr>
-        <w:instrText xml:space="preserve"> PAGEREF _Toc18206570 \h </w:instrText>
+          <w:noProof/>
+        </w:rPr>
+        <w:instrText xml:space="preserve"> PAGEREF _Toc74088011 \h </w:instrText>
       </w:r>
       <w:r>
         <w:rPr>
@@ -1092,10 +871,12 @@
           <w:tab w:val="left" w:pos="1000"/>
         </w:tabs>
         <w:rPr>
+          <w:rFonts w:asciiTheme="minorHAnsi" w:eastAsiaTheme="minorEastAsia" w:hAnsiTheme="minorHAnsi" w:cstheme="minorBidi"/>
           <w:noProof/>
           <w:snapToGrid/>
-          <w:sz w:val="24"/>
-          <w:szCs w:val="24"/>
+          <w:sz w:val="22"/>
+          <w:szCs w:val="22"/>
+          <w:lang w:val="pt-BR" w:eastAsia="pt-BR"/>
         </w:rPr>
       </w:pPr>
       <w:r>
@@ -1107,10 +888,12 @@
       </w:r>
       <w:r>
         <w:rPr>
+          <w:rFonts w:asciiTheme="minorHAnsi" w:eastAsiaTheme="minorEastAsia" w:hAnsiTheme="minorHAnsi" w:cstheme="minorBidi"/>
           <w:noProof/>
           <w:snapToGrid/>
-          <w:sz w:val="24"/>
-          <w:szCs w:val="24"/>
+          <w:sz w:val="22"/>
+          <w:szCs w:val="22"/>
+          <w:lang w:val="pt-BR" w:eastAsia="pt-BR"/>
         </w:rPr>
         <w:tab/>
       </w:r>
@@ -1137,7 +920,7 @@
         <w:rPr>
           <w:noProof/>
         </w:rPr>
-        <w:instrText xml:space="preserve"> PAGEREF _Toc18206571 \h </w:instrText>
+        <w:instrText xml:space="preserve"> PAGEREF _Toc74088012 \h </w:instrText>
       </w:r>
       <w:r>
         <w:rPr>
@@ -1170,10 +953,12 @@
           <w:tab w:val="left" w:pos="1000"/>
         </w:tabs>
         <w:rPr>
+          <w:rFonts w:asciiTheme="minorHAnsi" w:eastAsiaTheme="minorEastAsia" w:hAnsiTheme="minorHAnsi" w:cstheme="minorBidi"/>
           <w:noProof/>
           <w:snapToGrid/>
-          <w:sz w:val="24"/>
-          <w:szCs w:val="24"/>
+          <w:sz w:val="22"/>
+          <w:szCs w:val="22"/>
+          <w:lang w:val="pt-BR" w:eastAsia="pt-BR"/>
         </w:rPr>
       </w:pPr>
       <w:r>
@@ -1185,10 +970,12 @@
       </w:r>
       <w:r>
         <w:rPr>
+          <w:rFonts w:asciiTheme="minorHAnsi" w:eastAsiaTheme="minorEastAsia" w:hAnsiTheme="minorHAnsi" w:cstheme="minorBidi"/>
           <w:noProof/>
           <w:snapToGrid/>
-          <w:sz w:val="24"/>
-          <w:szCs w:val="24"/>
+          <w:sz w:val="22"/>
+          <w:szCs w:val="22"/>
+          <w:lang w:val="pt-BR" w:eastAsia="pt-BR"/>
         </w:rPr>
         <w:tab/>
       </w:r>
@@ -1215,7 +1002,7 @@
         <w:rPr>
           <w:noProof/>
         </w:rPr>
-        <w:instrText xml:space="preserve"> PAGEREF _Toc18206572 \h </w:instrText>
+        <w:instrText xml:space="preserve"> PAGEREF _Toc74088013 \h </w:instrText>
       </w:r>
       <w:r>
         <w:rPr>
@@ -1248,10 +1035,12 @@
           <w:tab w:val="left" w:pos="1000"/>
         </w:tabs>
         <w:rPr>
+          <w:rFonts w:asciiTheme="minorHAnsi" w:eastAsiaTheme="minorEastAsia" w:hAnsiTheme="minorHAnsi" w:cstheme="minorBidi"/>
           <w:noProof/>
           <w:snapToGrid/>
-          <w:sz w:val="24"/>
-          <w:szCs w:val="24"/>
+          <w:sz w:val="22"/>
+          <w:szCs w:val="22"/>
+          <w:lang w:val="pt-BR" w:eastAsia="pt-BR"/>
         </w:rPr>
       </w:pPr>
       <w:r>
@@ -1263,10 +1052,12 @@
       </w:r>
       <w:r>
         <w:rPr>
+          <w:rFonts w:asciiTheme="minorHAnsi" w:eastAsiaTheme="minorEastAsia" w:hAnsiTheme="minorHAnsi" w:cstheme="minorBidi"/>
           <w:noProof/>
           <w:snapToGrid/>
-          <w:sz w:val="24"/>
-          <w:szCs w:val="24"/>
+          <w:sz w:val="22"/>
+          <w:szCs w:val="22"/>
+          <w:lang w:val="pt-BR" w:eastAsia="pt-BR"/>
         </w:rPr>
         <w:tab/>
       </w:r>
@@ -1293,7 +1084,7 @@
         <w:rPr>
           <w:noProof/>
         </w:rPr>
-        <w:instrText xml:space="preserve"> PAGEREF _Toc18206573 \h </w:instrText>
+        <w:instrText xml:space="preserve"> PAGEREF _Toc74088014 \h </w:instrText>
       </w:r>
       <w:r>
         <w:rPr>
@@ -1326,10 +1117,12 @@
           <w:tab w:val="left" w:pos="1000"/>
         </w:tabs>
         <w:rPr>
+          <w:rFonts w:asciiTheme="minorHAnsi" w:eastAsiaTheme="minorEastAsia" w:hAnsiTheme="minorHAnsi" w:cstheme="minorBidi"/>
           <w:noProof/>
           <w:snapToGrid/>
-          <w:sz w:val="24"/>
-          <w:szCs w:val="24"/>
+          <w:sz w:val="22"/>
+          <w:szCs w:val="22"/>
+          <w:lang w:val="pt-BR" w:eastAsia="pt-BR"/>
         </w:rPr>
       </w:pPr>
       <w:r>
@@ -1341,10 +1134,12 @@
       </w:r>
       <w:r>
         <w:rPr>
+          <w:rFonts w:asciiTheme="minorHAnsi" w:eastAsiaTheme="minorEastAsia" w:hAnsiTheme="minorHAnsi" w:cstheme="minorBidi"/>
           <w:noProof/>
           <w:snapToGrid/>
-          <w:sz w:val="24"/>
-          <w:szCs w:val="24"/>
+          <w:sz w:val="22"/>
+          <w:szCs w:val="22"/>
+          <w:lang w:val="pt-BR" w:eastAsia="pt-BR"/>
         </w:rPr>
         <w:tab/>
       </w:r>
@@ -1371,7 +1166,7 @@
         <w:rPr>
           <w:noProof/>
         </w:rPr>
-        <w:instrText xml:space="preserve"> PAGEREF _Toc18206574 \h </w:instrText>
+        <w:instrText xml:space="preserve"> PAGEREF _Toc74088015 \h </w:instrText>
       </w:r>
       <w:r>
         <w:rPr>
@@ -1404,10 +1199,12 @@
           <w:tab w:val="left" w:pos="432"/>
         </w:tabs>
         <w:rPr>
+          <w:rFonts w:asciiTheme="minorHAnsi" w:eastAsiaTheme="minorEastAsia" w:hAnsiTheme="minorHAnsi" w:cstheme="minorBidi"/>
           <w:noProof/>
           <w:snapToGrid/>
-          <w:sz w:val="24"/>
-          <w:szCs w:val="24"/>
+          <w:sz w:val="22"/>
+          <w:szCs w:val="22"/>
+          <w:lang w:val="pt-BR" w:eastAsia="pt-BR"/>
         </w:rPr>
       </w:pPr>
       <w:r>
@@ -1419,10 +1216,12 @@
       </w:r>
       <w:r>
         <w:rPr>
+          <w:rFonts w:asciiTheme="minorHAnsi" w:eastAsiaTheme="minorEastAsia" w:hAnsiTheme="minorHAnsi" w:cstheme="minorBidi"/>
           <w:noProof/>
           <w:snapToGrid/>
-          <w:sz w:val="24"/>
-          <w:szCs w:val="24"/>
+          <w:sz w:val="22"/>
+          <w:szCs w:val="22"/>
+          <w:lang w:val="pt-BR" w:eastAsia="pt-BR"/>
         </w:rPr>
         <w:tab/>
       </w:r>
@@ -1449,7 +1248,7 @@
         <w:rPr>
           <w:noProof/>
         </w:rPr>
-        <w:instrText xml:space="preserve"> PAGEREF _Toc18206575 \h </w:instrText>
+        <w:instrText xml:space="preserve"> PAGEREF _Toc74088016 \h </w:instrText>
       </w:r>
       <w:r>
         <w:rPr>
@@ -1482,10 +1281,12 @@
           <w:tab w:val="left" w:pos="1000"/>
         </w:tabs>
         <w:rPr>
+          <w:rFonts w:asciiTheme="minorHAnsi" w:eastAsiaTheme="minorEastAsia" w:hAnsiTheme="minorHAnsi" w:cstheme="minorBidi"/>
           <w:noProof/>
           <w:snapToGrid/>
-          <w:sz w:val="24"/>
-          <w:szCs w:val="24"/>
+          <w:sz w:val="22"/>
+          <w:szCs w:val="22"/>
+          <w:lang w:val="pt-BR" w:eastAsia="pt-BR"/>
         </w:rPr>
       </w:pPr>
       <w:r>
@@ -1497,10 +1298,12 @@
       </w:r>
       <w:r>
         <w:rPr>
+          <w:rFonts w:asciiTheme="minorHAnsi" w:eastAsiaTheme="minorEastAsia" w:hAnsiTheme="minorHAnsi" w:cstheme="minorBidi"/>
           <w:noProof/>
           <w:snapToGrid/>
-          <w:sz w:val="24"/>
-          <w:szCs w:val="24"/>
+          <w:sz w:val="22"/>
+          <w:szCs w:val="22"/>
+          <w:lang w:val="pt-BR" w:eastAsia="pt-BR"/>
         </w:rPr>
         <w:tab/>
       </w:r>
@@ -1509,11 +1312,12 @@
           <w:noProof/>
           <w:lang w:val="pt-BR"/>
         </w:rPr>
-        <w:t>&lt;aTerm&gt;</w:t>
-      </w:r>
-      <w:r>
-        <w:rPr>
-          <w:noProof/>
+        <w:t>Atendimento e vendas de produtos</w:t>
+      </w:r>
+      <w:r>
+        <w:rPr>
+          <w:noProof/>
+          <w:lang w:val="pt-BR"/>
         </w:rPr>
         <w:tab/>
       </w:r>
@@ -1526,8 +1330,9 @@
       <w:r>
         <w:rPr>
           <w:noProof/>
-        </w:rPr>
-        <w:instrText xml:space="preserve"> PAGEREF _Toc18206576 \h </w:instrText>
+          <w:lang w:val="pt-BR"/>
+        </w:rPr>
+        <w:instrText xml:space="preserve"> PAGEREF _Toc74088017 \h </w:instrText>
       </w:r>
       <w:r>
         <w:rPr>
@@ -1543,6 +1348,171 @@
       <w:r>
         <w:rPr>
           <w:noProof/>
+          <w:lang w:val="pt-BR"/>
+        </w:rPr>
+        <w:t>4</w:t>
+      </w:r>
+      <w:r>
+        <w:rPr>
+          <w:noProof/>
+        </w:rPr>
+        <w:fldChar w:fldCharType="end"/>
+      </w:r>
+    </w:p>
+    <w:p>
+      <w:pPr>
+        <w:pStyle w:val="Sumrio3"/>
+        <w:rPr>
+          <w:rFonts w:asciiTheme="minorHAnsi" w:eastAsiaTheme="minorEastAsia" w:hAnsiTheme="minorHAnsi" w:cstheme="minorBidi"/>
+          <w:noProof/>
+          <w:snapToGrid/>
+          <w:sz w:val="22"/>
+          <w:szCs w:val="22"/>
+          <w:lang w:val="pt-BR" w:eastAsia="pt-BR"/>
+        </w:rPr>
+      </w:pPr>
+      <w:r>
+        <w:rPr>
+          <w:noProof/>
+          <w:lang w:val="pt-BR"/>
+        </w:rPr>
+        <w:t>2.1.1</w:t>
+      </w:r>
+      <w:r>
+        <w:rPr>
+          <w:rFonts w:asciiTheme="minorHAnsi" w:eastAsiaTheme="minorEastAsia" w:hAnsiTheme="minorHAnsi" w:cstheme="minorBidi"/>
+          <w:noProof/>
+          <w:snapToGrid/>
+          <w:sz w:val="22"/>
+          <w:szCs w:val="22"/>
+          <w:lang w:val="pt-BR" w:eastAsia="pt-BR"/>
+        </w:rPr>
+        <w:tab/>
+      </w:r>
+      <w:r>
+        <w:rPr>
+          <w:noProof/>
+          <w:lang w:val="pt-BR"/>
+        </w:rPr>
+        <w:t>Atendente</w:t>
+      </w:r>
+      <w:r>
+        <w:rPr>
+          <w:noProof/>
+          <w:lang w:val="pt-BR"/>
+        </w:rPr>
+        <w:tab/>
+      </w:r>
+      <w:r>
+        <w:rPr>
+          <w:noProof/>
+        </w:rPr>
+        <w:fldChar w:fldCharType="begin"/>
+      </w:r>
+      <w:r>
+        <w:rPr>
+          <w:noProof/>
+          <w:lang w:val="pt-BR"/>
+        </w:rPr>
+        <w:instrText xml:space="preserve"> PAGEREF _Toc74088018 \h </w:instrText>
+      </w:r>
+      <w:r>
+        <w:rPr>
+          <w:noProof/>
+        </w:rPr>
+      </w:r>
+      <w:r>
+        <w:rPr>
+          <w:noProof/>
+        </w:rPr>
+        <w:fldChar w:fldCharType="separate"/>
+      </w:r>
+      <w:r>
+        <w:rPr>
+          <w:noProof/>
+          <w:lang w:val="pt-BR"/>
+        </w:rPr>
+        <w:t>4</w:t>
+      </w:r>
+      <w:r>
+        <w:rPr>
+          <w:noProof/>
+        </w:rPr>
+        <w:fldChar w:fldCharType="end"/>
+      </w:r>
+    </w:p>
+    <w:p>
+      <w:pPr>
+        <w:pStyle w:val="Sumrio3"/>
+        <w:rPr>
+          <w:rFonts w:asciiTheme="minorHAnsi" w:eastAsiaTheme="minorEastAsia" w:hAnsiTheme="minorHAnsi" w:cstheme="minorBidi"/>
+          <w:noProof/>
+          <w:snapToGrid/>
+          <w:sz w:val="22"/>
+          <w:szCs w:val="22"/>
+          <w:lang w:val="pt-BR" w:eastAsia="pt-BR"/>
+        </w:rPr>
+      </w:pPr>
+      <w:r>
+        <w:rPr>
+          <w:noProof/>
+          <w:lang w:val="pt-BR"/>
+        </w:rPr>
+        <w:t>2.1.2</w:t>
+      </w:r>
+      <w:r>
+        <w:rPr>
+          <w:rFonts w:asciiTheme="minorHAnsi" w:eastAsiaTheme="minorEastAsia" w:hAnsiTheme="minorHAnsi" w:cstheme="minorBidi"/>
+          <w:noProof/>
+          <w:snapToGrid/>
+          <w:sz w:val="22"/>
+          <w:szCs w:val="22"/>
+          <w:lang w:val="pt-BR" w:eastAsia="pt-BR"/>
+        </w:rPr>
+        <w:tab/>
+      </w:r>
+      <w:r>
+        <w:rPr>
+          <w:noProof/>
+          <w:lang w:val="pt-BR"/>
+        </w:rPr>
+        <w:t>Consulta de produto</w:t>
+      </w:r>
+      <w:r>
+        <w:rPr>
+          <w:noProof/>
+          <w:lang w:val="pt-BR"/>
+        </w:rPr>
+        <w:tab/>
+      </w:r>
+      <w:r>
+        <w:rPr>
+          <w:noProof/>
+        </w:rPr>
+        <w:fldChar w:fldCharType="begin"/>
+      </w:r>
+      <w:r>
+        <w:rPr>
+          <w:noProof/>
+          <w:lang w:val="pt-BR"/>
+        </w:rPr>
+        <w:instrText xml:space="preserve"> PAGEREF _Toc74088019 \h </w:instrText>
+      </w:r>
+      <w:r>
+        <w:rPr>
+          <w:noProof/>
+        </w:rPr>
+      </w:r>
+      <w:r>
+        <w:rPr>
+          <w:noProof/>
+        </w:rPr>
+        <w:fldChar w:fldCharType="separate"/>
+      </w:r>
+      <w:r>
+        <w:rPr>
+          <w:noProof/>
+          <w:lang w:val="pt-BR"/>
         </w:rPr>
         <w:t>4</w:t>
       </w:r>
@@ -1560,10 +1530,12 @@
           <w:tab w:val="left" w:pos="1000"/>
         </w:tabs>
         <w:rPr>
+          <w:rFonts w:asciiTheme="minorHAnsi" w:eastAsiaTheme="minorEastAsia" w:hAnsiTheme="minorHAnsi" w:cstheme="minorBidi"/>
           <w:noProof/>
           <w:snapToGrid/>
-          <w:sz w:val="24"/>
-          <w:szCs w:val="24"/>
+          <w:sz w:val="22"/>
+          <w:szCs w:val="22"/>
+          <w:lang w:val="pt-BR" w:eastAsia="pt-BR"/>
         </w:rPr>
       </w:pPr>
       <w:r>
@@ -1575,10 +1547,12 @@
       </w:r>
       <w:r>
         <w:rPr>
+          <w:rFonts w:asciiTheme="minorHAnsi" w:eastAsiaTheme="minorEastAsia" w:hAnsiTheme="minorHAnsi" w:cstheme="minorBidi"/>
           <w:noProof/>
           <w:snapToGrid/>
-          <w:sz w:val="24"/>
-          <w:szCs w:val="24"/>
+          <w:sz w:val="22"/>
+          <w:szCs w:val="22"/>
+          <w:lang w:val="pt-BR" w:eastAsia="pt-BR"/>
         </w:rPr>
         <w:tab/>
       </w:r>
@@ -1587,11 +1561,12 @@
           <w:noProof/>
           <w:lang w:val="pt-BR"/>
         </w:rPr>
-        <w:t>&lt;anotherTerm&gt;</w:t>
-      </w:r>
-      <w:r>
-        <w:rPr>
-          <w:noProof/>
+        <w:t>Montante</w:t>
+      </w:r>
+      <w:r>
+        <w:rPr>
+          <w:noProof/>
+          <w:lang w:val="pt-BR"/>
         </w:rPr>
         <w:tab/>
       </w:r>
@@ -1604,8 +1579,9 @@
       <w:r>
         <w:rPr>
           <w:noProof/>
-        </w:rPr>
-        <w:instrText xml:space="preserve"> PAGEREF _Toc18206577 \h </w:instrText>
+          <w:lang w:val="pt-BR"/>
+        </w:rPr>
+        <w:instrText xml:space="preserve"> PAGEREF _Toc74088020 \h </w:instrText>
       </w:r>
       <w:r>
         <w:rPr>
@@ -1621,6 +1597,7 @@
       <w:r>
         <w:rPr>
           <w:noProof/>
+          <w:lang w:val="pt-BR"/>
         </w:rPr>
         <w:t>4</w:t>
       </w:r>
@@ -1638,10 +1615,12 @@
           <w:tab w:val="left" w:pos="1000"/>
         </w:tabs>
         <w:rPr>
+          <w:rFonts w:asciiTheme="minorHAnsi" w:eastAsiaTheme="minorEastAsia" w:hAnsiTheme="minorHAnsi" w:cstheme="minorBidi"/>
           <w:noProof/>
           <w:snapToGrid/>
-          <w:sz w:val="24"/>
-          <w:szCs w:val="24"/>
+          <w:sz w:val="22"/>
+          <w:szCs w:val="22"/>
+          <w:lang w:val="pt-BR" w:eastAsia="pt-BR"/>
         </w:rPr>
       </w:pPr>
       <w:r>
@@ -1653,10 +1632,12 @@
       </w:r>
       <w:r>
         <w:rPr>
+          <w:rFonts w:asciiTheme="minorHAnsi" w:eastAsiaTheme="minorEastAsia" w:hAnsiTheme="minorHAnsi" w:cstheme="minorBidi"/>
           <w:noProof/>
           <w:snapToGrid/>
-          <w:sz w:val="24"/>
-          <w:szCs w:val="24"/>
+          <w:sz w:val="22"/>
+          <w:szCs w:val="22"/>
+          <w:lang w:val="pt-BR" w:eastAsia="pt-BR"/>
         </w:rPr>
         <w:tab/>
       </w:r>
@@ -1665,11 +1646,12 @@
           <w:noProof/>
           <w:lang w:val="pt-BR"/>
         </w:rPr>
-        <w:t>&lt;aGroupofTerms&gt;</w:t>
-      </w:r>
-      <w:r>
-        <w:rPr>
-          <w:noProof/>
+        <w:t>Logística</w:t>
+      </w:r>
+      <w:r>
+        <w:rPr>
+          <w:noProof/>
+          <w:lang w:val="pt-BR"/>
         </w:rPr>
         <w:tab/>
       </w:r>
@@ -1682,8 +1664,9 @@
       <w:r>
         <w:rPr>
           <w:noProof/>
-        </w:rPr>
-        <w:instrText xml:space="preserve"> PAGEREF _Toc18206578 \h </w:instrText>
+          <w:lang w:val="pt-BR"/>
+        </w:rPr>
+        <w:instrText xml:space="preserve"> PAGEREF _Toc74088021 \h </w:instrText>
       </w:r>
       <w:r>
         <w:rPr>
@@ -1699,6 +1682,7 @@
       <w:r>
         <w:rPr>
           <w:noProof/>
+          <w:lang w:val="pt-BR"/>
         </w:rPr>
         <w:t>4</w:t>
       </w:r>
@@ -1712,14 +1696,13 @@
     <w:p>
       <w:pPr>
         <w:pStyle w:val="Sumrio3"/>
-        <w:tabs>
-          <w:tab w:val="left" w:pos="1600"/>
-        </w:tabs>
-        <w:rPr>
+        <w:rPr>
+          <w:rFonts w:asciiTheme="minorHAnsi" w:eastAsiaTheme="minorEastAsia" w:hAnsiTheme="minorHAnsi" w:cstheme="minorBidi"/>
           <w:noProof/>
           <w:snapToGrid/>
-          <w:sz w:val="24"/>
-          <w:szCs w:val="24"/>
+          <w:sz w:val="22"/>
+          <w:szCs w:val="22"/>
+          <w:lang w:val="pt-BR" w:eastAsia="pt-BR"/>
         </w:rPr>
       </w:pPr>
       <w:r>
@@ -1731,10 +1714,12 @@
       </w:r>
       <w:r>
         <w:rPr>
+          <w:rFonts w:asciiTheme="minorHAnsi" w:eastAsiaTheme="minorEastAsia" w:hAnsiTheme="minorHAnsi" w:cstheme="minorBidi"/>
           <w:noProof/>
           <w:snapToGrid/>
-          <w:sz w:val="24"/>
-          <w:szCs w:val="24"/>
+          <w:sz w:val="22"/>
+          <w:szCs w:val="22"/>
+          <w:lang w:val="pt-BR" w:eastAsia="pt-BR"/>
         </w:rPr>
         <w:tab/>
       </w:r>
@@ -1743,11 +1728,12 @@
           <w:noProof/>
           <w:lang w:val="pt-BR"/>
         </w:rPr>
-        <w:t>&lt;aGroupTerm&gt;</w:t>
-      </w:r>
-      <w:r>
-        <w:rPr>
-          <w:noProof/>
+        <w:t>Montante Centro</w:t>
+      </w:r>
+      <w:r>
+        <w:rPr>
+          <w:noProof/>
+          <w:lang w:val="pt-BR"/>
         </w:rPr>
         <w:tab/>
       </w:r>
@@ -1760,8 +1746,9 @@
       <w:r>
         <w:rPr>
           <w:noProof/>
-        </w:rPr>
-        <w:instrText xml:space="preserve"> PAGEREF _Toc18206579 \h </w:instrText>
+          <w:lang w:val="pt-BR"/>
+        </w:rPr>
+        <w:instrText xml:space="preserve"> PAGEREF _Toc74088022 \h </w:instrText>
       </w:r>
       <w:r>
         <w:rPr>
@@ -1777,6 +1764,171 @@
       <w:r>
         <w:rPr>
           <w:noProof/>
+          <w:lang w:val="pt-BR"/>
+        </w:rPr>
+        <w:t>4</w:t>
+      </w:r>
+      <w:r>
+        <w:rPr>
+          <w:noProof/>
+        </w:rPr>
+        <w:fldChar w:fldCharType="end"/>
+      </w:r>
+    </w:p>
+    <w:p>
+      <w:pPr>
+        <w:pStyle w:val="Sumrio3"/>
+        <w:rPr>
+          <w:rFonts w:asciiTheme="minorHAnsi" w:eastAsiaTheme="minorEastAsia" w:hAnsiTheme="minorHAnsi" w:cstheme="minorBidi"/>
+          <w:noProof/>
+          <w:snapToGrid/>
+          <w:sz w:val="22"/>
+          <w:szCs w:val="22"/>
+          <w:lang w:val="pt-BR" w:eastAsia="pt-BR"/>
+        </w:rPr>
+      </w:pPr>
+      <w:r>
+        <w:rPr>
+          <w:noProof/>
+          <w:lang w:val="pt-BR"/>
+        </w:rPr>
+        <w:t>2.3.2</w:t>
+      </w:r>
+      <w:r>
+        <w:rPr>
+          <w:rFonts w:asciiTheme="minorHAnsi" w:eastAsiaTheme="minorEastAsia" w:hAnsiTheme="minorHAnsi" w:cstheme="minorBidi"/>
+          <w:noProof/>
+          <w:snapToGrid/>
+          <w:sz w:val="22"/>
+          <w:szCs w:val="22"/>
+          <w:lang w:val="pt-BR" w:eastAsia="pt-BR"/>
+        </w:rPr>
+        <w:tab/>
+      </w:r>
+      <w:r>
+        <w:rPr>
+          <w:noProof/>
+          <w:lang w:val="pt-BR"/>
+        </w:rPr>
+        <w:t>Montante Ferraz</w:t>
+      </w:r>
+      <w:r>
+        <w:rPr>
+          <w:noProof/>
+          <w:lang w:val="pt-BR"/>
+        </w:rPr>
+        <w:tab/>
+      </w:r>
+      <w:r>
+        <w:rPr>
+          <w:noProof/>
+        </w:rPr>
+        <w:fldChar w:fldCharType="begin"/>
+      </w:r>
+      <w:r>
+        <w:rPr>
+          <w:noProof/>
+          <w:lang w:val="pt-BR"/>
+        </w:rPr>
+        <w:instrText xml:space="preserve"> PAGEREF _Toc74088023 \h </w:instrText>
+      </w:r>
+      <w:r>
+        <w:rPr>
+          <w:noProof/>
+        </w:rPr>
+      </w:r>
+      <w:r>
+        <w:rPr>
+          <w:noProof/>
+        </w:rPr>
+        <w:fldChar w:fldCharType="separate"/>
+      </w:r>
+      <w:r>
+        <w:rPr>
+          <w:noProof/>
+          <w:lang w:val="pt-BR"/>
+        </w:rPr>
+        <w:t>4</w:t>
+      </w:r>
+      <w:r>
+        <w:rPr>
+          <w:noProof/>
+        </w:rPr>
+        <w:fldChar w:fldCharType="end"/>
+      </w:r>
+    </w:p>
+    <w:p>
+      <w:pPr>
+        <w:pStyle w:val="Sumrio3"/>
+        <w:rPr>
+          <w:rFonts w:asciiTheme="minorHAnsi" w:eastAsiaTheme="minorEastAsia" w:hAnsiTheme="minorHAnsi" w:cstheme="minorBidi"/>
+          <w:noProof/>
+          <w:snapToGrid/>
+          <w:sz w:val="22"/>
+          <w:szCs w:val="22"/>
+          <w:lang w:val="pt-BR" w:eastAsia="pt-BR"/>
+        </w:rPr>
+      </w:pPr>
+      <w:r>
+        <w:rPr>
+          <w:noProof/>
+          <w:lang w:val="pt-BR"/>
+        </w:rPr>
+        <w:t>2.3.3</w:t>
+      </w:r>
+      <w:r>
+        <w:rPr>
+          <w:rFonts w:asciiTheme="minorHAnsi" w:eastAsiaTheme="minorEastAsia" w:hAnsiTheme="minorHAnsi" w:cstheme="minorBidi"/>
+          <w:noProof/>
+          <w:snapToGrid/>
+          <w:sz w:val="22"/>
+          <w:szCs w:val="22"/>
+          <w:lang w:val="pt-BR" w:eastAsia="pt-BR"/>
+        </w:rPr>
+        <w:tab/>
+      </w:r>
+      <w:r>
+        <w:rPr>
+          <w:noProof/>
+          <w:lang w:val="pt-BR"/>
+        </w:rPr>
+        <w:t>Montante Itaim</w:t>
+      </w:r>
+      <w:r>
+        <w:rPr>
+          <w:noProof/>
+          <w:lang w:val="pt-BR"/>
+        </w:rPr>
+        <w:tab/>
+      </w:r>
+      <w:r>
+        <w:rPr>
+          <w:noProof/>
+        </w:rPr>
+        <w:fldChar w:fldCharType="begin"/>
+      </w:r>
+      <w:r>
+        <w:rPr>
+          <w:noProof/>
+          <w:lang w:val="pt-BR"/>
+        </w:rPr>
+        <w:instrText xml:space="preserve"> PAGEREF _Toc74088024 \h </w:instrText>
+      </w:r>
+      <w:r>
+        <w:rPr>
+          <w:noProof/>
+        </w:rPr>
+      </w:r>
+      <w:r>
+        <w:rPr>
+          <w:noProof/>
+        </w:rPr>
+        <w:fldChar w:fldCharType="separate"/>
+      </w:r>
+      <w:r>
+        <w:rPr>
+          <w:noProof/>
+          <w:lang w:val="pt-BR"/>
         </w:rPr>
         <w:t>5</w:t>
       </w:r>
@@ -1790,29 +1942,30 @@
     <w:p>
       <w:pPr>
         <w:pStyle w:val="Sumrio3"/>
-        <w:tabs>
-          <w:tab w:val="left" w:pos="1600"/>
-        </w:tabs>
-        <w:rPr>
+        <w:rPr>
+          <w:rFonts w:asciiTheme="minorHAnsi" w:eastAsiaTheme="minorEastAsia" w:hAnsiTheme="minorHAnsi" w:cstheme="minorBidi"/>
           <w:noProof/>
           <w:snapToGrid/>
-          <w:sz w:val="24"/>
-          <w:szCs w:val="24"/>
-        </w:rPr>
-      </w:pPr>
-      <w:r>
-        <w:rPr>
-          <w:noProof/>
-          <w:lang w:val="pt-BR"/>
-        </w:rPr>
-        <w:t>2.3.2</w:t>
-      </w:r>
-      <w:r>
-        <w:rPr>
+          <w:sz w:val="22"/>
+          <w:szCs w:val="22"/>
+          <w:lang w:val="pt-BR" w:eastAsia="pt-BR"/>
+        </w:rPr>
+      </w:pPr>
+      <w:r>
+        <w:rPr>
+          <w:noProof/>
+          <w:lang w:val="pt-BR"/>
+        </w:rPr>
+        <w:t>2.3.4</w:t>
+      </w:r>
+      <w:r>
+        <w:rPr>
+          <w:rFonts w:asciiTheme="minorHAnsi" w:eastAsiaTheme="minorEastAsia" w:hAnsiTheme="minorHAnsi" w:cstheme="minorBidi"/>
           <w:noProof/>
           <w:snapToGrid/>
-          <w:sz w:val="24"/>
-          <w:szCs w:val="24"/>
+          <w:sz w:val="22"/>
+          <w:szCs w:val="22"/>
+          <w:lang w:val="pt-BR" w:eastAsia="pt-BR"/>
         </w:rPr>
         <w:tab/>
       </w:r>
@@ -1821,11 +1974,12 @@
           <w:noProof/>
           <w:lang w:val="pt-BR"/>
         </w:rPr>
-        <w:t>&lt;anotherGroupTerm&gt;</w:t>
-      </w:r>
-      <w:r>
-        <w:rPr>
-          <w:noProof/>
+        <w:t>Montante Mogi</w:t>
+      </w:r>
+      <w:r>
+        <w:rPr>
+          <w:noProof/>
+          <w:lang w:val="pt-BR"/>
         </w:rPr>
         <w:tab/>
       </w:r>
@@ -1838,8 +1992,9 @@
       <w:r>
         <w:rPr>
           <w:noProof/>
-        </w:rPr>
-        <w:instrText xml:space="preserve"> PAGEREF _Toc18206580 \h </w:instrText>
+          <w:lang w:val="pt-BR"/>
+        </w:rPr>
+        <w:instrText xml:space="preserve"> PAGEREF _Toc74088025 \h </w:instrText>
       </w:r>
       <w:r>
         <w:rPr>
@@ -1855,6 +2010,89 @@
       <w:r>
         <w:rPr>
           <w:noProof/>
+          <w:lang w:val="pt-BR"/>
+        </w:rPr>
+        <w:t>5</w:t>
+      </w:r>
+      <w:r>
+        <w:rPr>
+          <w:noProof/>
+        </w:rPr>
+        <w:fldChar w:fldCharType="end"/>
+      </w:r>
+    </w:p>
+    <w:p>
+      <w:pPr>
+        <w:pStyle w:val="Sumrio3"/>
+        <w:rPr>
+          <w:rFonts w:asciiTheme="minorHAnsi" w:eastAsiaTheme="minorEastAsia" w:hAnsiTheme="minorHAnsi" w:cstheme="minorBidi"/>
+          <w:noProof/>
+          <w:snapToGrid/>
+          <w:sz w:val="22"/>
+          <w:szCs w:val="22"/>
+          <w:lang w:val="pt-BR" w:eastAsia="pt-BR"/>
+        </w:rPr>
+      </w:pPr>
+      <w:r>
+        <w:rPr>
+          <w:noProof/>
+          <w:lang w:val="pt-BR"/>
+        </w:rPr>
+        <w:t>2.3.5</w:t>
+      </w:r>
+      <w:r>
+        <w:rPr>
+          <w:rFonts w:asciiTheme="minorHAnsi" w:eastAsiaTheme="minorEastAsia" w:hAnsiTheme="minorHAnsi" w:cstheme="minorBidi"/>
+          <w:noProof/>
+          <w:snapToGrid/>
+          <w:sz w:val="22"/>
+          <w:szCs w:val="22"/>
+          <w:lang w:val="pt-BR" w:eastAsia="pt-BR"/>
+        </w:rPr>
+        <w:tab/>
+      </w:r>
+      <w:r>
+        <w:rPr>
+          <w:noProof/>
+          <w:lang w:val="pt-BR"/>
+        </w:rPr>
+        <w:t>Separador</w:t>
+      </w:r>
+      <w:r>
+        <w:rPr>
+          <w:noProof/>
+          <w:lang w:val="pt-BR"/>
+        </w:rPr>
+        <w:tab/>
+      </w:r>
+      <w:r>
+        <w:rPr>
+          <w:noProof/>
+        </w:rPr>
+        <w:fldChar w:fldCharType="begin"/>
+      </w:r>
+      <w:r>
+        <w:rPr>
+          <w:noProof/>
+          <w:lang w:val="pt-BR"/>
+        </w:rPr>
+        <w:instrText xml:space="preserve"> PAGEREF _Toc74088026 \h </w:instrText>
+      </w:r>
+      <w:r>
+        <w:rPr>
+          <w:noProof/>
+        </w:rPr>
+      </w:r>
+      <w:r>
+        <w:rPr>
+          <w:noProof/>
+        </w:rPr>
+        <w:fldChar w:fldCharType="separate"/>
+      </w:r>
+      <w:r>
+        <w:rPr>
+          <w:noProof/>
+          <w:lang w:val="pt-BR"/>
         </w:rPr>
         <w:t>5</w:t>
       </w:r>
@@ -1872,10 +2110,12 @@
           <w:tab w:val="left" w:pos="1000"/>
         </w:tabs>
         <w:rPr>
+          <w:rFonts w:asciiTheme="minorHAnsi" w:eastAsiaTheme="minorEastAsia" w:hAnsiTheme="minorHAnsi" w:cstheme="minorBidi"/>
           <w:noProof/>
           <w:snapToGrid/>
-          <w:sz w:val="24"/>
-          <w:szCs w:val="24"/>
+          <w:sz w:val="22"/>
+          <w:szCs w:val="22"/>
+          <w:lang w:val="pt-BR" w:eastAsia="pt-BR"/>
         </w:rPr>
       </w:pPr>
       <w:r>
@@ -1887,10 +2127,12 @@
       </w:r>
       <w:r>
         <w:rPr>
+          <w:rFonts w:asciiTheme="minorHAnsi" w:eastAsiaTheme="minorEastAsia" w:hAnsiTheme="minorHAnsi" w:cstheme="minorBidi"/>
           <w:noProof/>
           <w:snapToGrid/>
-          <w:sz w:val="24"/>
-          <w:szCs w:val="24"/>
+          <w:sz w:val="22"/>
+          <w:szCs w:val="22"/>
+          <w:lang w:val="pt-BR" w:eastAsia="pt-BR"/>
         </w:rPr>
         <w:tab/>
       </w:r>
@@ -1899,11 +2141,12 @@
           <w:noProof/>
           <w:lang w:val="pt-BR"/>
         </w:rPr>
-        <w:t>&lt;aSecondGroupOfTerms&gt;</w:t>
-      </w:r>
-      <w:r>
-        <w:rPr>
-          <w:noProof/>
+        <w:t>Saída/Entrega</w:t>
+      </w:r>
+      <w:r>
+        <w:rPr>
+          <w:noProof/>
+          <w:lang w:val="pt-BR"/>
         </w:rPr>
         <w:tab/>
       </w:r>
@@ -1916,8 +2159,9 @@
       <w:r>
         <w:rPr>
           <w:noProof/>
-        </w:rPr>
-        <w:instrText xml:space="preserve"> PAGEREF _Toc18206581 \h </w:instrText>
+          <w:lang w:val="pt-BR"/>
+        </w:rPr>
+        <w:instrText xml:space="preserve"> PAGEREF _Toc74088027 \h </w:instrText>
       </w:r>
       <w:r>
         <w:rPr>
@@ -1933,6 +2177,7 @@
       <w:r>
         <w:rPr>
           <w:noProof/>
+          <w:lang w:val="pt-BR"/>
         </w:rPr>
         <w:t>5</w:t>
       </w:r>
@@ -1946,14 +2191,13 @@
     <w:p>
       <w:pPr>
         <w:pStyle w:val="Sumrio3"/>
-        <w:tabs>
-          <w:tab w:val="left" w:pos="1600"/>
-        </w:tabs>
-        <w:rPr>
+        <w:rPr>
+          <w:rFonts w:asciiTheme="minorHAnsi" w:eastAsiaTheme="minorEastAsia" w:hAnsiTheme="minorHAnsi" w:cstheme="minorBidi"/>
           <w:noProof/>
           <w:snapToGrid/>
-          <w:sz w:val="24"/>
-          <w:szCs w:val="24"/>
+          <w:sz w:val="22"/>
+          <w:szCs w:val="22"/>
+          <w:lang w:val="pt-BR" w:eastAsia="pt-BR"/>
         </w:rPr>
       </w:pPr>
       <w:r>
@@ -1965,10 +2209,12 @@
       </w:r>
       <w:r>
         <w:rPr>
+          <w:rFonts w:asciiTheme="minorHAnsi" w:eastAsiaTheme="minorEastAsia" w:hAnsiTheme="minorHAnsi" w:cstheme="minorBidi"/>
           <w:noProof/>
           <w:snapToGrid/>
-          <w:sz w:val="24"/>
-          <w:szCs w:val="24"/>
+          <w:sz w:val="22"/>
+          <w:szCs w:val="22"/>
+          <w:lang w:val="pt-BR" w:eastAsia="pt-BR"/>
         </w:rPr>
         <w:tab/>
       </w:r>
@@ -1977,11 +2223,12 @@
           <w:noProof/>
           <w:lang w:val="pt-BR"/>
         </w:rPr>
-        <w:t>&lt;yetAnotherGroupTerm&gt;</w:t>
-      </w:r>
-      <w:r>
-        <w:rPr>
-          <w:noProof/>
+        <w:t>Entregador</w:t>
+      </w:r>
+      <w:r>
+        <w:rPr>
+          <w:noProof/>
+          <w:lang w:val="pt-BR"/>
         </w:rPr>
         <w:tab/>
       </w:r>
@@ -1994,8 +2241,9 @@
       <w:r>
         <w:rPr>
           <w:noProof/>
-        </w:rPr>
-        <w:instrText xml:space="preserve"> PAGEREF _Toc18206582 \h </w:instrText>
+          <w:lang w:val="pt-BR"/>
+        </w:rPr>
+        <w:instrText xml:space="preserve"> PAGEREF _Toc74088028 \h </w:instrText>
       </w:r>
       <w:r>
         <w:rPr>
@@ -2011,6 +2259,7 @@
       <w:r>
         <w:rPr>
           <w:noProof/>
+          <w:lang w:val="pt-BR"/>
         </w:rPr>
         <w:t>5</w:t>
       </w:r>
@@ -2024,14 +2273,13 @@
     <w:p>
       <w:pPr>
         <w:pStyle w:val="Sumrio3"/>
-        <w:tabs>
-          <w:tab w:val="left" w:pos="1600"/>
-        </w:tabs>
-        <w:rPr>
+        <w:rPr>
+          <w:rFonts w:asciiTheme="minorHAnsi" w:eastAsiaTheme="minorEastAsia" w:hAnsiTheme="minorHAnsi" w:cstheme="minorBidi"/>
           <w:noProof/>
           <w:snapToGrid/>
-          <w:sz w:val="24"/>
-          <w:szCs w:val="24"/>
+          <w:sz w:val="22"/>
+          <w:szCs w:val="22"/>
+          <w:lang w:val="pt-BR" w:eastAsia="pt-BR"/>
         </w:rPr>
       </w:pPr>
       <w:r>
@@ -2043,10 +2291,12 @@
       </w:r>
       <w:r>
         <w:rPr>
+          <w:rFonts w:asciiTheme="minorHAnsi" w:eastAsiaTheme="minorEastAsia" w:hAnsiTheme="minorHAnsi" w:cstheme="minorBidi"/>
           <w:noProof/>
           <w:snapToGrid/>
-          <w:sz w:val="24"/>
-          <w:szCs w:val="24"/>
+          <w:sz w:val="22"/>
+          <w:szCs w:val="22"/>
+          <w:lang w:val="pt-BR" w:eastAsia="pt-BR"/>
         </w:rPr>
         <w:tab/>
       </w:r>
@@ -2055,11 +2305,12 @@
           <w:noProof/>
           <w:lang w:val="pt-BR"/>
         </w:rPr>
-        <w:t>&lt;andAnotherGroupTerm&gt;</w:t>
-      </w:r>
-      <w:r>
-        <w:rPr>
-          <w:noProof/>
+        <w:t>Itinerário/Rota de entrega</w:t>
+      </w:r>
+      <w:r>
+        <w:rPr>
+          <w:noProof/>
+          <w:lang w:val="pt-BR"/>
         </w:rPr>
         <w:tab/>
       </w:r>
@@ -2072,8 +2323,9 @@
       <w:r>
         <w:rPr>
           <w:noProof/>
-        </w:rPr>
-        <w:instrText xml:space="preserve"> PAGEREF _Toc18206583 \h </w:instrText>
+          <w:lang w:val="pt-BR"/>
+        </w:rPr>
+        <w:instrText xml:space="preserve"> PAGEREF _Toc74088029 \h </w:instrText>
       </w:r>
       <w:r>
         <w:rPr>
@@ -2089,6 +2341,7 @@
       <w:r>
         <w:rPr>
           <w:noProof/>
+          <w:lang w:val="pt-BR"/>
         </w:rPr>
         <w:t>5</w:t>
       </w:r>
@@ -2101,97 +2354,67 @@
     </w:p>
     <w:p>
       <w:pPr>
-        <w:pStyle w:val="Sumrio1"/>
-        <w:tabs>
-          <w:tab w:val="left" w:pos="432"/>
-        </w:tabs>
-        <w:rPr>
-          <w:noProof/>
-          <w:snapToGrid/>
-          <w:sz w:val="24"/>
-          <w:szCs w:val="24"/>
-        </w:rPr>
-      </w:pPr>
-      <w:r>
-        <w:rPr>
-          <w:noProof/>
-          <w:lang w:val="pt-BR"/>
-        </w:rPr>
-        <w:t>3.</w:t>
-      </w:r>
-      <w:r>
-        <w:rPr>
-          <w:noProof/>
-          <w:snapToGrid/>
-          <w:sz w:val="24"/>
-          <w:szCs w:val="24"/>
-        </w:rPr>
-        <w:tab/>
-      </w:r>
-      <w:r>
-        <w:rPr>
-          <w:noProof/>
-          <w:lang w:val="pt-BR"/>
-        </w:rPr>
-        <w:t>Estereótipos em UML</w:t>
-      </w:r>
-      <w:r>
-        <w:rPr>
-          <w:noProof/>
-        </w:rPr>
-        <w:tab/>
-      </w:r>
-      <w:r>
-        <w:rPr>
-          <w:noProof/>
-        </w:rPr>
-        <w:fldChar w:fldCharType="begin"/>
-      </w:r>
-      <w:r>
-        <w:rPr>
-          <w:noProof/>
-        </w:rPr>
-        <w:instrText xml:space="preserve"> PAGEREF _Toc18206584 \h </w:instrText>
-      </w:r>
-      <w:r>
-        <w:rPr>
-          <w:noProof/>
-        </w:rPr>
-      </w:r>
-      <w:r>
-        <w:rPr>
-          <w:noProof/>
-        </w:rPr>
-        <w:fldChar w:fldCharType="separate"/>
-      </w:r>
-      <w:r>
-        <w:rPr>
-          <w:noProof/>
-        </w:rPr>
-        <w:t>5</w:t>
-      </w:r>
-      <w:r>
-        <w:rPr>
-          <w:noProof/>
-        </w:rPr>
-        <w:fldChar w:fldCharType="end"/>
-      </w:r>
-    </w:p>
-    <w:p>
-      <w:pPr>
-        <w:pStyle w:val="Ttulo"/>
-        <w:rPr>
-          <w:lang w:val="pt-BR"/>
-        </w:rPr>
-      </w:pPr>
-      <w:r>
+        <w:pStyle w:val="Ttulo1"/>
+        <w:numPr>
+          <w:ilvl w:val="0"/>
+          <w:numId w:val="0"/>
+        </w:numPr>
+        <w:ind w:left="1080"/>
         <w:rPr>
           <w:b w:val="0"/>
           <w:bCs w:val="0"/>
           <w:lang w:val="pt-BR"/>
         </w:rPr>
+      </w:pPr>
+      <w:r>
+        <w:rPr>
+          <w:b w:val="0"/>
+          <w:bCs w:val="0"/>
+          <w:lang w:val="pt-BR"/>
+        </w:rPr>
         <w:fldChar w:fldCharType="end"/>
       </w:r>
+    </w:p>
+    <w:p>
+      <w:pPr>
+        <w:rPr>
+          <w:lang w:val="pt-BR"/>
+        </w:rPr>
+      </w:pPr>
+    </w:p>
+    <w:p>
+      <w:pPr>
+        <w:rPr>
+          <w:lang w:val="pt-BR"/>
+        </w:rPr>
+      </w:pPr>
+    </w:p>
+    <w:p>
+      <w:pPr>
+        <w:pStyle w:val="Ttulo1"/>
+        <w:numPr>
+          <w:ilvl w:val="0"/>
+          <w:numId w:val="0"/>
+        </w:numPr>
+        <w:rPr>
+          <w:lang w:val="pt-BR"/>
+        </w:rPr>
+      </w:pPr>
+    </w:p>
+    <w:p>
+      <w:pPr>
+        <w:pStyle w:val="Ttulo1"/>
+        <w:numPr>
+          <w:ilvl w:val="0"/>
+          <w:numId w:val="0"/>
+        </w:numPr>
+        <w:jc w:val="center"/>
+        <w:rPr>
+          <w:sz w:val="20"/>
+          <w:szCs w:val="20"/>
+          <w:lang w:val="pt-BR"/>
+        </w:rPr>
+      </w:pPr>
       <w:r>
         <w:rPr>
           <w:lang w:val="pt-BR"/>
@@ -2217,18 +2440,24 @@
         </w:rPr>
         <w:fldChar w:fldCharType="separate"/>
       </w:r>
+      <w:bookmarkStart w:id="0" w:name="_Toc74088010"/>
       <w:r>
         <w:rPr>
           <w:lang w:val="pt-BR"/>
         </w:rPr>
         <w:t>Glossário de Negócios</w:t>
       </w:r>
+      <w:bookmarkEnd w:id="0"/>
       <w:r>
         <w:rPr>
           <w:lang w:val="pt-BR"/>
         </w:rPr>
         <w:fldChar w:fldCharType="end"/>
       </w:r>
+      <w:bookmarkStart w:id="1" w:name="_Toc456600917"/>
+      <w:bookmarkStart w:id="2" w:name="_Toc456598586"/>
+      <w:bookmarkStart w:id="3" w:name="_Toc18206570"/>
+      <w:bookmarkStart w:id="4" w:name="_Toc73878970"/>
     </w:p>
     <w:p>
       <w:pPr>
@@ -2240,9 +2469,7 @@
           <w:lang w:val="pt-BR"/>
         </w:rPr>
       </w:pPr>
-      <w:bookmarkStart w:id="0" w:name="_Toc456600917"/>
-      <w:bookmarkStart w:id="1" w:name="_Toc456598586"/>
-      <w:bookmarkStart w:id="2" w:name="_Toc18206570"/>
+      <w:bookmarkStart w:id="5" w:name="_Toc74088011"/>
       <w:r>
         <w:rPr>
           <w:sz w:val="20"/>
@@ -2251,339 +2478,131 @@
         </w:rPr>
         <w:t>Introdução</w:t>
       </w:r>
-      <w:bookmarkEnd w:id="0"/>
       <w:bookmarkEnd w:id="1"/>
       <w:bookmarkEnd w:id="2"/>
-    </w:p>
-    <w:p>
-      <w:pPr>
-        <w:pStyle w:val="InfoBlue"/>
-        <w:rPr>
-          <w:lang w:val="pt-BR"/>
-        </w:rPr>
-      </w:pPr>
-      <w:r>
-        <w:rPr>
-          <w:lang w:val="pt-BR"/>
-        </w:rPr>
-        <w:t xml:space="preserve">[A introdução do </w:t>
-      </w:r>
-      <w:r>
-        <w:rPr>
-          <w:b/>
-          <w:bCs/>
-          <w:lang w:val="pt-BR"/>
-        </w:rPr>
-        <w:t>Glossário de Negócios</w:t>
-      </w:r>
-      <w:r>
-        <w:rPr>
-          <w:lang w:val="pt-BR"/>
-        </w:rPr>
-        <w:t xml:space="preserve"> oferece uma visão geral de todo o documento. Apresente todas as informações de que o leitor pode precisar para entender o documento nesta seção. Este documento é usado para definir a terminologia específica do domínio de problema, explicando termos que podem não ser familiares para o leitor das descrições de casos de uso ou de outros documentos do projeto. Geralmente, este documento pode ser usado como um dicionário de dados informal, capturando definições de dados para que as descrições de casos de uso e outros documentos do projeto possam se concentrar no que o sistema deve fazer com as informações. Este documento deve ser salvo em um arquivo denominado Glossário de Negócios.]</w:t>
-      </w:r>
-    </w:p>
-    <w:p>
-      <w:pPr>
-        <w:pStyle w:val="Ttulo2"/>
-        <w:rPr>
-          <w:lang w:val="pt-BR"/>
-        </w:rPr>
-      </w:pPr>
-      <w:bookmarkStart w:id="3" w:name="_Toc456600918"/>
-      <w:bookmarkStart w:id="4" w:name="_Toc456598587"/>
-      <w:bookmarkStart w:id="5" w:name="_Toc18206571"/>
-      <w:r>
-        <w:rPr>
-          <w:lang w:val="pt-BR"/>
-        </w:rPr>
-        <w:t>Finalidade</w:t>
-      </w:r>
       <w:bookmarkEnd w:id="3"/>
       <w:bookmarkEnd w:id="4"/>
       <w:bookmarkEnd w:id="5"/>
     </w:p>
     <w:p>
       <w:pPr>
-        <w:pStyle w:val="InfoBlue"/>
-        <w:rPr>
-          <w:lang w:val="pt-BR"/>
-        </w:rPr>
-      </w:pPr>
-      <w:r>
-        <w:rPr>
-          <w:lang w:val="pt-BR"/>
-        </w:rPr>
-        <w:t xml:space="preserve">[Especifique a finalidade deste </w:t>
-      </w:r>
-      <w:r>
-        <w:rPr>
-          <w:b/>
-          <w:bCs/>
-          <w:lang w:val="pt-BR"/>
-        </w:rPr>
-        <w:t>Glossário de Negócios</w:t>
-      </w:r>
-      <w:r>
-        <w:rPr>
-          <w:lang w:val="pt-BR"/>
-        </w:rPr>
-        <w:t>.]</w:t>
-      </w:r>
-    </w:p>
-    <w:p>
-      <w:pPr>
-        <w:pStyle w:val="Corpodetexto"/>
-        <w:rPr>
-          <w:lang w:val="pt-BR"/>
-        </w:rPr>
-      </w:pPr>
-      <w:r>
-        <w:rPr>
-          <w:lang w:val="pt-BR"/>
-        </w:rPr>
-        <w:t xml:space="preserve">Este documento tem por finalidade definir alguns termos utilizado na em presa </w:t>
-      </w:r>
-      <w:r>
-        <w:rPr>
-          <w:lang w:val="pt-BR"/>
-        </w:rPr>
-        <w:t>Mundo Azul.</w:t>
-      </w:r>
-      <w:r>
-        <w:rPr>
-          <w:lang w:val="pt-BR"/>
-        </w:rPr>
-        <w:t xml:space="preserve"> Isso se faz necessário para uma melhor compreensão e uma comunicação objetiva entre os funcionários da empresa.</w:t>
-      </w:r>
-    </w:p>
-    <w:p>
-      <w:pPr>
         <w:pStyle w:val="Ttulo2"/>
         <w:rPr>
           <w:lang w:val="pt-BR"/>
         </w:rPr>
       </w:pPr>
-      <w:bookmarkStart w:id="6" w:name="_Toc456600919"/>
-      <w:bookmarkStart w:id="7" w:name="_Toc456598588"/>
-      <w:bookmarkStart w:id="8" w:name="_Toc18206572"/>
-      <w:r>
-        <w:rPr>
-          <w:lang w:val="pt-BR"/>
-        </w:rPr>
-        <w:t>Escopo</w:t>
+      <w:bookmarkStart w:id="6" w:name="_Toc456600918"/>
+      <w:bookmarkStart w:id="7" w:name="_Toc456598587"/>
+      <w:bookmarkStart w:id="8" w:name="_Toc18206571"/>
+      <w:bookmarkStart w:id="9" w:name="_Toc73878971"/>
+      <w:bookmarkStart w:id="10" w:name="_Toc74088012"/>
+      <w:r>
+        <w:rPr>
+          <w:lang w:val="pt-BR"/>
+        </w:rPr>
+        <w:t>Finalidade</w:t>
       </w:r>
       <w:bookmarkEnd w:id="6"/>
       <w:bookmarkEnd w:id="7"/>
       <w:bookmarkEnd w:id="8"/>
-    </w:p>
-    <w:p>
-      <w:pPr>
-        <w:pStyle w:val="InfoBlue"/>
-        <w:rPr>
-          <w:lang w:val="pt-BR"/>
-        </w:rPr>
-      </w:pPr>
-      <w:r>
-        <w:rPr>
-          <w:lang w:val="pt-BR"/>
-        </w:rPr>
-        <w:t xml:space="preserve">[Uma breve descrição do escopo deste </w:t>
-      </w:r>
-      <w:r>
-        <w:rPr>
-          <w:b/>
-          <w:bCs/>
-          <w:lang w:val="pt-BR"/>
-        </w:rPr>
-        <w:t>Glossário de Negócios</w:t>
-      </w:r>
-      <w:r>
-        <w:rPr>
-          <w:lang w:val="pt-BR"/>
-        </w:rPr>
-        <w:t>; o(s) Projeto(s) ao(s) qual(</w:t>
-      </w:r>
-      <w:proofErr w:type="spellStart"/>
-      <w:r>
-        <w:rPr>
-          <w:lang w:val="pt-BR"/>
-        </w:rPr>
-        <w:t>is</w:t>
-      </w:r>
-      <w:proofErr w:type="spellEnd"/>
-      <w:r>
-        <w:rPr>
-          <w:lang w:val="pt-BR"/>
-        </w:rPr>
-        <w:t>) ele está associado e tudo o que é afetado ou influenciado por este documento.]</w:t>
-      </w:r>
-    </w:p>
-    <w:p>
-      <w:pPr>
-        <w:pStyle w:val="Corpodetexto"/>
-        <w:rPr>
-          <w:lang w:val="pt-BR"/>
-        </w:rPr>
-      </w:pPr>
-      <w:r>
-        <w:rPr>
-          <w:lang w:val="pt-BR"/>
-        </w:rPr>
-        <w:t xml:space="preserve">Este documento faz parte do projeto </w:t>
-      </w:r>
-      <w:proofErr w:type="spellStart"/>
-      <w:r>
-        <w:rPr>
-          <w:lang w:val="pt-BR"/>
-        </w:rPr>
-        <w:t>Right</w:t>
-      </w:r>
-      <w:proofErr w:type="spellEnd"/>
-      <w:r>
-        <w:rPr>
-          <w:lang w:val="pt-BR"/>
-        </w:rPr>
-        <w:t xml:space="preserve"> </w:t>
-      </w:r>
-      <w:proofErr w:type="spellStart"/>
-      <w:r>
-        <w:rPr>
-          <w:lang w:val="pt-BR"/>
-        </w:rPr>
-        <w:t>Roup</w:t>
-      </w:r>
-      <w:proofErr w:type="spellEnd"/>
-      <w:r>
-        <w:rPr>
-          <w:lang w:val="pt-BR"/>
-        </w:rPr>
-        <w:t xml:space="preserve"> para o desenvolvimento de um aplicativo </w:t>
-      </w:r>
-      <w:r>
-        <w:rPr>
-          <w:lang w:val="pt-BR"/>
-        </w:rPr>
-        <w:t xml:space="preserve">a fim de </w:t>
-      </w:r>
-      <w:r>
-        <w:rPr>
-          <w:lang w:val="pt-BR"/>
-        </w:rPr>
-        <w:t>gerenciar o cronograma de entrega</w:t>
-      </w:r>
-      <w:r>
-        <w:rPr>
-          <w:lang w:val="pt-BR"/>
-        </w:rPr>
-        <w:t>, melhor itinerário e assim</w:t>
-      </w:r>
-      <w:r>
-        <w:rPr>
-          <w:lang w:val="pt-BR"/>
-        </w:rPr>
-        <w:t xml:space="preserve"> control</w:t>
-      </w:r>
-      <w:r>
-        <w:rPr>
-          <w:lang w:val="pt-BR"/>
-        </w:rPr>
-        <w:t xml:space="preserve">ar </w:t>
-      </w:r>
-      <w:r>
-        <w:rPr>
-          <w:lang w:val="pt-BR"/>
-        </w:rPr>
-        <w:t xml:space="preserve">as melhores rotas </w:t>
-      </w:r>
-      <w:r>
-        <w:rPr>
-          <w:lang w:val="pt-BR"/>
-        </w:rPr>
-        <w:t xml:space="preserve">para diminuir tempo </w:t>
-      </w:r>
-    </w:p>
-    <w:p>
-      <w:pPr>
-        <w:pStyle w:val="Ttulo2"/>
-        <w:rPr>
-          <w:lang w:val="pt-BR"/>
-        </w:rPr>
-      </w:pPr>
-      <w:bookmarkStart w:id="9" w:name="_Toc456600921"/>
-      <w:bookmarkStart w:id="10" w:name="_Toc456598590"/>
-      <w:bookmarkStart w:id="11" w:name="_Toc18206573"/>
-      <w:r>
-        <w:rPr>
-          <w:lang w:val="pt-BR"/>
-        </w:rPr>
-        <w:t>Referências</w:t>
-      </w:r>
       <w:bookmarkEnd w:id="9"/>
       <w:bookmarkEnd w:id="10"/>
+    </w:p>
+    <w:p>
+      <w:pPr>
+        <w:pStyle w:val="Corpodetexto"/>
+        <w:jc w:val="both"/>
+        <w:rPr>
+          <w:lang w:val="pt-BR"/>
+        </w:rPr>
+      </w:pPr>
+      <w:r>
+        <w:rPr>
+          <w:lang w:val="pt-BR"/>
+        </w:rPr>
+        <w:t>Este documento tem por finalidade definir alguns termos utilizado na em presa Mundo Azul. Isso se faz necessário para uma melhor compreensão e uma comunicação objetiva entre os funcionários da empresa.</w:t>
+      </w:r>
+    </w:p>
+    <w:p>
+      <w:pPr>
+        <w:pStyle w:val="Ttulo2"/>
+        <w:rPr>
+          <w:lang w:val="pt-BR"/>
+        </w:rPr>
+      </w:pPr>
+      <w:bookmarkStart w:id="11" w:name="_Toc456600919"/>
+      <w:bookmarkStart w:id="12" w:name="_Toc456598588"/>
+      <w:bookmarkStart w:id="13" w:name="_Toc18206572"/>
+      <w:bookmarkStart w:id="14" w:name="_Toc73878972"/>
+      <w:bookmarkStart w:id="15" w:name="_Toc74088013"/>
+      <w:r>
+        <w:rPr>
+          <w:lang w:val="pt-BR"/>
+        </w:rPr>
+        <w:t>Escopo</w:t>
+      </w:r>
       <w:bookmarkEnd w:id="11"/>
-    </w:p>
-    <w:p>
-      <w:pPr>
-        <w:pStyle w:val="InfoBlue"/>
-        <w:rPr>
-          <w:lang w:val="pt-BR"/>
-        </w:rPr>
-      </w:pPr>
-      <w:r>
-        <w:rPr>
-          <w:lang w:val="pt-BR"/>
-        </w:rPr>
-        <w:t>[</w:t>
-      </w:r>
-      <w:proofErr w:type="spellStart"/>
-      <w:r>
-        <w:rPr>
-          <w:lang w:val="pt-BR"/>
-        </w:rPr>
-        <w:t>Esta</w:t>
-      </w:r>
-      <w:proofErr w:type="spellEnd"/>
-      <w:r>
-        <w:rPr>
-          <w:lang w:val="pt-BR"/>
-        </w:rPr>
-        <w:t xml:space="preserve"> subseção deve apresentar uma lista completa de todos os documentos mencionados no </w:t>
-      </w:r>
-      <w:r>
-        <w:rPr>
-          <w:b/>
-          <w:bCs/>
-          <w:lang w:val="pt-BR"/>
-        </w:rPr>
-        <w:t>Glossário de Negócios</w:t>
-      </w:r>
-      <w:r>
-        <w:rPr>
-          <w:lang w:val="pt-BR"/>
-        </w:rPr>
-        <w:t>. Identifique cada documento por título, número do relatório (se aplicável), data e organização de publicação. Especifique as fontes a partir das quais as referências podem ser obtidas. Essas informações podem ser fornecidas por um anexo ou outro documento.]</w:t>
-      </w:r>
-    </w:p>
-    <w:p>
-      <w:pPr>
-        <w:pStyle w:val="Ttulo2"/>
-        <w:rPr>
-          <w:lang w:val="pt-BR"/>
-        </w:rPr>
-      </w:pPr>
-      <w:bookmarkStart w:id="12" w:name="_Toc456600922"/>
-      <w:bookmarkStart w:id="13" w:name="_Toc456598591"/>
-      <w:bookmarkStart w:id="14" w:name="_Toc18206574"/>
-      <w:r>
-        <w:rPr>
-          <w:lang w:val="pt-BR"/>
-        </w:rPr>
-        <w:t>Visão Geral</w:t>
-      </w:r>
       <w:bookmarkEnd w:id="12"/>
       <w:bookmarkEnd w:id="13"/>
       <w:bookmarkEnd w:id="14"/>
+      <w:bookmarkEnd w:id="15"/>
+    </w:p>
+    <w:p>
+      <w:pPr>
+        <w:pStyle w:val="Corpodetexto"/>
+        <w:jc w:val="both"/>
+        <w:rPr>
+          <w:lang w:val="pt-BR"/>
+        </w:rPr>
+      </w:pPr>
+      <w:r>
+        <w:rPr>
+          <w:lang w:val="pt-BR"/>
+        </w:rPr>
+        <w:t xml:space="preserve">Este documento faz parte do </w:t>
+      </w:r>
+      <w:r>
+        <w:rPr>
+          <w:lang w:val="pt-BR"/>
+        </w:rPr>
+        <w:t>Projeto sistema de entregas Four Piece</w:t>
+      </w:r>
+      <w:r>
+        <w:rPr>
+          <w:lang w:val="pt-BR"/>
+        </w:rPr>
+        <w:t xml:space="preserve">, </w:t>
+      </w:r>
+      <w:r>
+        <w:rPr>
+          <w:lang w:val="pt-BR"/>
+        </w:rPr>
+        <w:t xml:space="preserve">para o desenvolvimento de um aplicativo a fim de gerenciar o cronograma de entrega, melhor itinerário e assim controlar as melhores rotas para diminuir tempo </w:t>
+      </w:r>
+    </w:p>
+    <w:p>
+      <w:pPr>
+        <w:pStyle w:val="Ttulo2"/>
+        <w:rPr>
+          <w:lang w:val="pt-BR"/>
+        </w:rPr>
+      </w:pPr>
+      <w:bookmarkStart w:id="16" w:name="_Toc456600921"/>
+      <w:bookmarkStart w:id="17" w:name="_Toc456598590"/>
+      <w:bookmarkStart w:id="18" w:name="_Toc18206573"/>
+      <w:bookmarkStart w:id="19" w:name="_Toc73878973"/>
+      <w:bookmarkStart w:id="20" w:name="_Toc74088014"/>
+      <w:r>
+        <w:rPr>
+          <w:lang w:val="pt-BR"/>
+        </w:rPr>
+        <w:t>Referências</w:t>
+      </w:r>
+      <w:bookmarkEnd w:id="16"/>
+      <w:bookmarkEnd w:id="17"/>
+      <w:bookmarkEnd w:id="18"/>
+      <w:bookmarkEnd w:id="19"/>
+      <w:bookmarkEnd w:id="20"/>
     </w:p>
     <w:p>
       <w:pPr>
@@ -2610,7 +2629,7 @@
         <w:rPr>
           <w:lang w:val="pt-BR"/>
         </w:rPr>
-        <w:t xml:space="preserve"> subseção descreve o conteúdo restante do </w:t>
+        <w:t xml:space="preserve"> subseção deve apresentar uma lista completa de todos os documentos mencionados no </w:t>
       </w:r>
       <w:r>
         <w:rPr>
@@ -2624,12 +2643,37 @@
         <w:rPr>
           <w:lang w:val="pt-BR"/>
         </w:rPr>
-        <w:t xml:space="preserve"> e explica como o documento está organizado.]</w:t>
-      </w:r>
+        <w:t>. Identifique cada documento por título, número do relatório (se aplicável), data e organização de publicação. Especifique as fontes a partir das quais as referências podem ser obtidas. Essas informações podem ser fornecidas por um anexo ou outro documento.]</w:t>
+      </w:r>
+    </w:p>
+    <w:p>
+      <w:pPr>
+        <w:pStyle w:val="Ttulo2"/>
+        <w:rPr>
+          <w:lang w:val="pt-BR"/>
+        </w:rPr>
+      </w:pPr>
+      <w:bookmarkStart w:id="21" w:name="_Toc456600922"/>
+      <w:bookmarkStart w:id="22" w:name="_Toc456598591"/>
+      <w:bookmarkStart w:id="23" w:name="_Toc18206574"/>
+      <w:bookmarkStart w:id="24" w:name="_Toc73878974"/>
+      <w:bookmarkStart w:id="25" w:name="_Toc74088015"/>
+      <w:r>
+        <w:rPr>
+          <w:lang w:val="pt-BR"/>
+        </w:rPr>
+        <w:t>Visão Geral</w:t>
+      </w:r>
+      <w:bookmarkEnd w:id="21"/>
+      <w:bookmarkEnd w:id="22"/>
+      <w:bookmarkEnd w:id="23"/>
+      <w:bookmarkEnd w:id="24"/>
+      <w:bookmarkEnd w:id="25"/>
     </w:p>
     <w:p>
       <w:pPr>
         <w:pStyle w:val="Corpodetexto"/>
+        <w:jc w:val="both"/>
         <w:rPr>
           <w:lang w:val="pt-BR"/>
         </w:rPr>
@@ -2651,7 +2695,9 @@
           <w:lang w:val="pt-BR"/>
         </w:rPr>
       </w:pPr>
-      <w:bookmarkStart w:id="15" w:name="_Toc18206575"/>
+      <w:bookmarkStart w:id="26" w:name="_Toc18206575"/>
+      <w:bookmarkStart w:id="27" w:name="_Toc73878975"/>
+      <w:bookmarkStart w:id="28" w:name="_Toc74088016"/>
       <w:r>
         <w:rPr>
           <w:sz w:val="20"/>
@@ -2660,21 +2706,9 @@
         </w:rPr>
         <w:t>Definições</w:t>
       </w:r>
-      <w:bookmarkEnd w:id="15"/>
-    </w:p>
-    <w:p>
-      <w:pPr>
-        <w:pStyle w:val="InfoBlue"/>
-        <w:rPr>
-          <w:lang w:val="pt-BR"/>
-        </w:rPr>
-      </w:pPr>
-      <w:r>
-        <w:rPr>
-          <w:lang w:val="pt-BR"/>
-        </w:rPr>
-        <w:t>[Os termos definidos aqui formam a parte essencial do documento. Eles podem ser definidos na ordem desejada, mas geralmente a ordem alfabética proporciona maior acessibilidade.]</w:t>
-      </w:r>
+      <w:bookmarkEnd w:id="26"/>
+      <w:bookmarkEnd w:id="27"/>
+      <w:bookmarkEnd w:id="28"/>
     </w:p>
     <w:p>
       <w:pPr>
@@ -2684,39 +2718,29 @@
           <w:lang w:val="pt-BR"/>
         </w:rPr>
       </w:pPr>
-      <w:r>
-        <w:rPr>
-          <w:lang w:val="pt-BR"/>
-        </w:rPr>
-        <w:t>Produtos</w:t>
-      </w:r>
-    </w:p>
-    <w:p>
-      <w:pPr>
-        <w:pStyle w:val="InfoBlue"/>
-        <w:rPr>
-          <w:lang w:val="pt-BR"/>
-        </w:rPr>
-      </w:pPr>
-      <w:r>
-        <w:rPr>
-          <w:lang w:val="pt-BR"/>
-        </w:rPr>
-        <w:t>[A definição de &lt;</w:t>
-      </w:r>
-      <w:proofErr w:type="spellStart"/>
-      <w:r>
-        <w:rPr>
-          <w:lang w:val="pt-BR"/>
-        </w:rPr>
-        <w:t>aTerm</w:t>
-      </w:r>
-      <w:proofErr w:type="spellEnd"/>
-      <w:r>
-        <w:rPr>
-          <w:lang w:val="pt-BR"/>
-        </w:rPr>
-        <w:t>&gt; é apresentada aqui. Todas as informações necessárias para que o leitor entenda o conceito devem ser apresentadas.]</w:t>
+      <w:bookmarkStart w:id="29" w:name="_Toc73878976"/>
+      <w:bookmarkStart w:id="30" w:name="_Toc74088017"/>
+      <w:r>
+        <w:rPr>
+          <w:lang w:val="pt-BR"/>
+        </w:rPr>
+        <w:t>Atendimento e vendas de produtos</w:t>
+      </w:r>
+      <w:bookmarkEnd w:id="29"/>
+      <w:bookmarkEnd w:id="30"/>
+    </w:p>
+    <w:p>
+      <w:pPr>
+        <w:pStyle w:val="Corpodetexto"/>
+        <w:rPr>
+          <w:lang w:val="pt-BR"/>
+        </w:rPr>
+      </w:pPr>
+      <w:r>
+        <w:rPr>
+          <w:lang w:val="pt-BR"/>
+        </w:rPr>
+        <w:t>Termos utilizados referente ao atendimento e vendas de produtos.</w:t>
       </w:r>
     </w:p>
     <w:p>
@@ -2726,12 +2750,48 @@
           <w:lang w:val="pt-BR"/>
         </w:rPr>
       </w:pPr>
+      <w:bookmarkStart w:id="31" w:name="_Toc73878977"/>
+      <w:bookmarkStart w:id="32" w:name="_Toc74088018"/>
+      <w:r>
+        <w:rPr>
+          <w:lang w:val="pt-BR"/>
+        </w:rPr>
+        <w:t>Atendente</w:t>
+      </w:r>
+      <w:bookmarkEnd w:id="31"/>
+      <w:bookmarkEnd w:id="32"/>
+    </w:p>
+    <w:p>
+      <w:pPr>
+        <w:ind w:left="720"/>
+        <w:rPr>
+          <w:lang w:val="pt-BR"/>
+        </w:rPr>
+      </w:pPr>
+      <w:r>
+        <w:rPr>
+          <w:lang w:val="pt-BR"/>
+        </w:rPr>
+        <w:t>Funcionário que atende e recebe os pedidos por telefone ou WhatsApp.</w:t>
+      </w:r>
+    </w:p>
+    <w:p>
+      <w:pPr>
+        <w:pStyle w:val="Ttulo3"/>
+        <w:rPr>
+          <w:lang w:val="pt-BR"/>
+        </w:rPr>
+      </w:pPr>
+      <w:bookmarkStart w:id="33" w:name="_Toc73878978"/>
+      <w:bookmarkStart w:id="34" w:name="_Toc74088019"/>
       <w:r>
         <w:rPr>
           <w:lang w:val="pt-BR"/>
         </w:rPr>
         <w:t>Consulta de produto</w:t>
       </w:r>
+      <w:bookmarkEnd w:id="33"/>
+      <w:bookmarkEnd w:id="34"/>
     </w:p>
     <w:p>
       <w:pPr>
@@ -2745,121 +2805,6 @@
           <w:lang w:val="pt-BR"/>
         </w:rPr>
         <w:t>Verificar a disponibilidade do produto no estoque.</w:t>
-      </w:r>
-    </w:p>
-    <w:p>
-      <w:pPr>
-        <w:ind w:left="720"/>
-        <w:rPr>
-          <w:lang w:val="pt-BR"/>
-        </w:rPr>
-      </w:pPr>
-    </w:p>
-    <w:p>
-      <w:pPr>
-        <w:pStyle w:val="Ttulo3"/>
-        <w:rPr>
-          <w:lang w:val="pt-BR"/>
-        </w:rPr>
-      </w:pPr>
-      <w:r>
-        <w:rPr>
-          <w:lang w:val="pt-BR"/>
-        </w:rPr>
-        <w:lastRenderedPageBreak/>
-        <w:t>Pedido confirmado</w:t>
-      </w:r>
-    </w:p>
-    <w:p>
-      <w:pPr>
-        <w:ind w:left="720"/>
-        <w:rPr>
-          <w:lang w:val="pt-BR"/>
-        </w:rPr>
-      </w:pPr>
-      <w:r>
-        <w:rPr>
-          <w:lang w:val="pt-BR"/>
-        </w:rPr>
-        <w:t>Após verificar disponibilidade do produto, o cliente confirma a compra do produto.</w:t>
-      </w:r>
-    </w:p>
-    <w:p>
-      <w:pPr>
-        <w:ind w:left="720"/>
-        <w:rPr>
-          <w:lang w:val="pt-BR"/>
-        </w:rPr>
-      </w:pPr>
-    </w:p>
-    <w:p>
-      <w:pPr>
-        <w:pStyle w:val="Ttulo3"/>
-        <w:rPr>
-          <w:lang w:val="pt-BR"/>
-        </w:rPr>
-      </w:pPr>
-      <w:r>
-        <w:rPr>
-          <w:lang w:val="pt-BR"/>
-        </w:rPr>
-        <w:t>Produto Reservado</w:t>
-      </w:r>
-    </w:p>
-    <w:p>
-      <w:pPr>
-        <w:ind w:left="720"/>
-        <w:rPr>
-          <w:lang w:val="pt-BR"/>
-        </w:rPr>
-      </w:pPr>
-      <w:r>
-        <w:rPr>
-          <w:lang w:val="pt-BR"/>
-        </w:rPr>
-        <w:t xml:space="preserve">Produto embalado e aguardando </w:t>
-      </w:r>
-      <w:r>
-        <w:rPr>
-          <w:lang w:val="pt-BR"/>
-        </w:rPr>
-        <w:t>para serem entregues</w:t>
-      </w:r>
-    </w:p>
-    <w:p>
-      <w:pPr>
-        <w:ind w:left="720"/>
-        <w:rPr>
-          <w:lang w:val="pt-BR"/>
-        </w:rPr>
-      </w:pPr>
-    </w:p>
-    <w:p>
-      <w:pPr>
-        <w:pStyle w:val="Ttulo3"/>
-        <w:rPr>
-          <w:lang w:val="pt-BR"/>
-        </w:rPr>
-      </w:pPr>
-      <w:r>
-        <w:rPr>
-          <w:lang w:val="pt-BR"/>
-        </w:rPr>
-        <w:t>Montantes</w:t>
-      </w:r>
-    </w:p>
-    <w:p>
-      <w:pPr>
-        <w:ind w:left="720"/>
-        <w:rPr>
-          <w:lang w:val="pt-BR"/>
-        </w:rPr>
-      </w:pPr>
-      <w:r>
-        <w:rPr>
-          <w:lang w:val="pt-BR"/>
-        </w:rPr>
-        <w:t>Organização de produtos reservados para serem entregues de acordo com a região.</w:t>
       </w:r>
     </w:p>
     <w:p>
@@ -2885,54 +2830,16 @@
           <w:lang w:val="pt-BR"/>
         </w:rPr>
       </w:pPr>
-      <w:r>
-        <w:rPr>
-          <w:lang w:val="pt-BR"/>
-        </w:rPr>
-        <w:t>Região</w:t>
-      </w:r>
-    </w:p>
-    <w:p>
-      <w:pPr>
-        <w:pStyle w:val="InfoBlue"/>
-        <w:rPr>
-          <w:lang w:val="pt-BR"/>
-        </w:rPr>
-      </w:pPr>
-      <w:r>
-        <w:rPr>
-          <w:lang w:val="pt-BR"/>
-        </w:rPr>
-        <w:t>A definição de &lt;</w:t>
-      </w:r>
-      <w:proofErr w:type="spellStart"/>
-      <w:r>
-        <w:rPr>
-          <w:lang w:val="pt-BR"/>
-        </w:rPr>
-        <w:t>anotherTerm</w:t>
-      </w:r>
-      <w:proofErr w:type="spellEnd"/>
-      <w:r>
-        <w:rPr>
-          <w:lang w:val="pt-BR"/>
-        </w:rPr>
-        <w:t>&gt; é apresentada aqui. Todas as informações necessárias para que o leitor entenda o conceito devem ser apresentadas.</w:t>
-      </w:r>
-    </w:p>
-    <w:p>
-      <w:pPr>
-        <w:pStyle w:val="Ttulo3"/>
-        <w:rPr>
-          <w:lang w:val="pt-BR"/>
-        </w:rPr>
-      </w:pPr>
-      <w:r>
-        <w:rPr>
-          <w:lang w:val="pt-BR"/>
-        </w:rPr>
-        <w:t>Montante Centro</w:t>
-      </w:r>
+      <w:bookmarkStart w:id="35" w:name="_Toc73878979"/>
+      <w:bookmarkStart w:id="36" w:name="_Toc74088020"/>
+      <w:r>
+        <w:rPr>
+          <w:lang w:val="pt-BR"/>
+        </w:rPr>
+        <w:t>Montante</w:t>
+      </w:r>
+      <w:bookmarkEnd w:id="35"/>
+      <w:bookmarkEnd w:id="36"/>
     </w:p>
     <w:p>
       <w:pPr>
@@ -2945,133 +2852,7 @@
         <w:rPr>
           <w:lang w:val="pt-BR"/>
         </w:rPr>
-        <w:t>Produtos embalados e reservados prontos para serem entregues na região do Centro.</w:t>
-      </w:r>
-    </w:p>
-    <w:p>
-      <w:pPr>
-        <w:ind w:left="720"/>
-        <w:rPr>
-          <w:lang w:val="pt-BR"/>
-        </w:rPr>
-      </w:pPr>
-    </w:p>
-    <w:p>
-      <w:pPr>
-        <w:pStyle w:val="Ttulo3"/>
-        <w:rPr>
-          <w:lang w:val="pt-BR"/>
-        </w:rPr>
-      </w:pPr>
-      <w:r>
-        <w:rPr>
-          <w:lang w:val="pt-BR"/>
-        </w:rPr>
-        <w:t>Montante Ferraz</w:t>
-      </w:r>
-    </w:p>
-    <w:p>
-      <w:pPr>
-        <w:ind w:left="720"/>
-        <w:rPr>
-          <w:lang w:val="pt-BR"/>
-        </w:rPr>
-      </w:pPr>
-      <w:r>
-        <w:rPr>
-          <w:lang w:val="pt-BR"/>
-        </w:rPr>
-        <w:t xml:space="preserve">Produtos embalados e reservados prontos para serem entregues na região </w:t>
-      </w:r>
-      <w:r>
-        <w:rPr>
-          <w:lang w:val="pt-BR"/>
-        </w:rPr>
-        <w:t>de Ferraz de Vasconcelos.</w:t>
-      </w:r>
-    </w:p>
-    <w:p>
-      <w:pPr>
-        <w:ind w:left="720"/>
-        <w:rPr>
-          <w:lang w:val="pt-BR"/>
-        </w:rPr>
-      </w:pPr>
-    </w:p>
-    <w:p>
-      <w:pPr>
-        <w:pStyle w:val="Ttulo3"/>
-        <w:rPr>
-          <w:lang w:val="pt-BR"/>
-        </w:rPr>
-      </w:pPr>
-      <w:r>
-        <w:rPr>
-          <w:lang w:val="pt-BR"/>
-        </w:rPr>
-        <w:t>Montante Itaim</w:t>
-      </w:r>
-    </w:p>
-    <w:p>
-      <w:pPr>
-        <w:ind w:left="720"/>
-        <w:rPr>
-          <w:lang w:val="pt-BR"/>
-        </w:rPr>
-      </w:pPr>
-      <w:r>
-        <w:rPr>
-          <w:lang w:val="pt-BR"/>
-        </w:rPr>
-        <w:t xml:space="preserve">Produtos embalados e reservados prontos para serem entregues na região de </w:t>
-      </w:r>
-      <w:r>
-        <w:rPr>
-          <w:lang w:val="pt-BR"/>
-        </w:rPr>
-        <w:t>Itaim Paulista.</w:t>
-      </w:r>
-    </w:p>
-    <w:p>
-      <w:pPr>
-        <w:ind w:left="720"/>
-        <w:rPr>
-          <w:lang w:val="pt-BR"/>
-        </w:rPr>
-      </w:pPr>
-    </w:p>
-    <w:p>
-      <w:pPr>
-        <w:pStyle w:val="Ttulo3"/>
-        <w:rPr>
-          <w:lang w:val="pt-BR"/>
-        </w:rPr>
-      </w:pPr>
-      <w:r>
-        <w:rPr>
-          <w:lang w:val="pt-BR"/>
-        </w:rPr>
-        <w:t>Montante Mogi</w:t>
-      </w:r>
-    </w:p>
-    <w:p>
-      <w:pPr>
-        <w:ind w:left="720"/>
-        <w:rPr>
-          <w:lang w:val="pt-BR"/>
-        </w:rPr>
-      </w:pPr>
-      <w:r>
-        <w:rPr>
-          <w:lang w:val="pt-BR"/>
-        </w:rPr>
-        <w:t xml:space="preserve">Produtos embalados e reservados prontos para serem entregues na região de </w:t>
-      </w:r>
-      <w:r>
-        <w:rPr>
-          <w:lang w:val="pt-BR"/>
-        </w:rPr>
-        <w:t>Mogi das Cruzes.</w:t>
+        <w:t>Organização de produtos reservados para serem entregues de acordo com a região.</w:t>
       </w:r>
     </w:p>
     <w:p>
@@ -3089,64 +2870,248 @@
           <w:lang w:val="pt-BR"/>
         </w:rPr>
       </w:pPr>
-      <w:bookmarkStart w:id="16" w:name="_Toc18206578"/>
-      <w:r>
-        <w:rPr>
-          <w:lang w:val="pt-BR"/>
-        </w:rPr>
-        <w:t>&lt;</w:t>
-      </w:r>
-      <w:proofErr w:type="spellStart"/>
-      <w:r>
-        <w:rPr>
-          <w:lang w:val="pt-BR"/>
-        </w:rPr>
-        <w:t>aGroupofTerms</w:t>
-      </w:r>
-      <w:proofErr w:type="spellEnd"/>
-      <w:r>
-        <w:rPr>
-          <w:lang w:val="pt-BR"/>
-        </w:rPr>
-        <w:t>&gt;</w:t>
-      </w:r>
-      <w:bookmarkEnd w:id="16"/>
-    </w:p>
-    <w:p>
-      <w:pPr>
-        <w:pStyle w:val="InfoBlue"/>
-        <w:rPr>
-          <w:lang w:val="pt-BR"/>
-        </w:rPr>
-      </w:pPr>
-      <w:proofErr w:type="gramStart"/>
-      <w:r>
-        <w:rPr>
-          <w:lang w:val="pt-BR"/>
-        </w:rPr>
-        <w:t>[Às</w:t>
-      </w:r>
-      <w:proofErr w:type="gramEnd"/>
-      <w:r>
-        <w:rPr>
-          <w:lang w:val="pt-BR"/>
-        </w:rPr>
-        <w:t xml:space="preserve"> vezes é útil organizar os termos em grupos para melhorar a leitura. Por exemplo, se o domínio de problema contém termos relacionados a contabilidade e construção civil (como seria o caso se estivéssemos desenvolvendo um sistema para gerenciar projetos de construção), a apresentação dos termos dos dois subdomínios diferentes pode ser confusa para o leitor. Para resolver esse problema, utilizamos grupos de termos. Ao apresentar os grupos de termos, forneça uma pequena descrição que ajude o leitor a entender o que &lt;</w:t>
-      </w:r>
-      <w:proofErr w:type="spellStart"/>
-      <w:r>
-        <w:rPr>
-          <w:lang w:val="pt-BR"/>
-        </w:rPr>
-        <w:t>aGroupOfTerms</w:t>
-      </w:r>
-      <w:proofErr w:type="spellEnd"/>
-      <w:r>
-        <w:rPr>
-          <w:lang w:val="pt-BR"/>
-        </w:rPr>
-        <w:t>&gt; representa. Os termos apresentados no grupo são organizados em ordem alfabética para facilitar o acesso.]</w:t>
-      </w:r>
+      <w:bookmarkStart w:id="37" w:name="_Toc74088021"/>
+      <w:r>
+        <w:rPr>
+          <w:lang w:val="pt-BR"/>
+        </w:rPr>
+        <w:t>Logística</w:t>
+      </w:r>
+      <w:bookmarkEnd w:id="37"/>
+    </w:p>
+    <w:p>
+      <w:pPr>
+        <w:pStyle w:val="Corpodetexto"/>
+        <w:rPr>
+          <w:lang w:val="pt-BR"/>
+        </w:rPr>
+      </w:pPr>
+      <w:r>
+        <w:rPr>
+          <w:lang w:val="pt-BR"/>
+        </w:rPr>
+        <w:t>Termos utilizados para separação e entrega dos produtos.</w:t>
+      </w:r>
+    </w:p>
+    <w:p>
+      <w:pPr>
+        <w:pStyle w:val="Ttulo3"/>
+        <w:rPr>
+          <w:lang w:val="pt-BR"/>
+        </w:rPr>
+      </w:pPr>
+      <w:bookmarkStart w:id="38" w:name="_Toc73878981"/>
+      <w:bookmarkStart w:id="39" w:name="_Toc74088022"/>
+      <w:r>
+        <w:rPr>
+          <w:lang w:val="pt-BR"/>
+        </w:rPr>
+        <w:t>Montante Centro</w:t>
+      </w:r>
+      <w:bookmarkEnd w:id="38"/>
+      <w:bookmarkEnd w:id="39"/>
+    </w:p>
+    <w:p>
+      <w:pPr>
+        <w:ind w:left="720"/>
+        <w:rPr>
+          <w:lang w:val="pt-BR"/>
+        </w:rPr>
+      </w:pPr>
+      <w:r>
+        <w:rPr>
+          <w:lang w:val="pt-BR"/>
+        </w:rPr>
+        <w:t>Produtos embalados e reservados prontos para serem entregues na região do Centro.</w:t>
+      </w:r>
+    </w:p>
+    <w:p>
+      <w:pPr>
+        <w:ind w:left="720"/>
+        <w:rPr>
+          <w:lang w:val="pt-BR"/>
+        </w:rPr>
+      </w:pPr>
+    </w:p>
+    <w:p>
+      <w:pPr>
+        <w:pStyle w:val="Ttulo3"/>
+        <w:rPr>
+          <w:lang w:val="pt-BR"/>
+        </w:rPr>
+      </w:pPr>
+      <w:bookmarkStart w:id="40" w:name="_Toc73878982"/>
+      <w:bookmarkStart w:id="41" w:name="_Toc74088023"/>
+      <w:r>
+        <w:rPr>
+          <w:lang w:val="pt-BR"/>
+        </w:rPr>
+        <w:t>Montante Ferraz</w:t>
+      </w:r>
+      <w:bookmarkEnd w:id="40"/>
+      <w:bookmarkEnd w:id="41"/>
+    </w:p>
+    <w:p>
+      <w:pPr>
+        <w:ind w:left="720"/>
+        <w:rPr>
+          <w:lang w:val="pt-BR"/>
+        </w:rPr>
+      </w:pPr>
+      <w:r>
+        <w:rPr>
+          <w:lang w:val="pt-BR"/>
+        </w:rPr>
+        <w:t>Produtos embalados e reservados prontos para serem entregues na região de Ferraz de Vasconcelos.</w:t>
+      </w:r>
+    </w:p>
+    <w:p>
+      <w:pPr>
+        <w:ind w:left="720"/>
+        <w:rPr>
+          <w:lang w:val="pt-BR"/>
+        </w:rPr>
+      </w:pPr>
+    </w:p>
+    <w:p>
+      <w:pPr>
+        <w:pStyle w:val="Ttulo3"/>
+        <w:rPr>
+          <w:lang w:val="pt-BR"/>
+        </w:rPr>
+      </w:pPr>
+      <w:bookmarkStart w:id="42" w:name="_Toc73878983"/>
+      <w:bookmarkStart w:id="43" w:name="_Toc74088024"/>
+      <w:r>
+        <w:rPr>
+          <w:lang w:val="pt-BR"/>
+        </w:rPr>
+        <w:lastRenderedPageBreak/>
+        <w:t>Montante Itaim</w:t>
+      </w:r>
+      <w:bookmarkEnd w:id="42"/>
+      <w:bookmarkEnd w:id="43"/>
+    </w:p>
+    <w:p>
+      <w:pPr>
+        <w:ind w:left="720"/>
+        <w:rPr>
+          <w:lang w:val="pt-BR"/>
+        </w:rPr>
+      </w:pPr>
+      <w:r>
+        <w:rPr>
+          <w:lang w:val="pt-BR"/>
+        </w:rPr>
+        <w:t>Produtos embalados e reservados prontos para serem entregues na região de Itaim Paulista.</w:t>
+      </w:r>
+    </w:p>
+    <w:p>
+      <w:pPr>
+        <w:ind w:left="720"/>
+        <w:rPr>
+          <w:lang w:val="pt-BR"/>
+        </w:rPr>
+      </w:pPr>
+    </w:p>
+    <w:p>
+      <w:pPr>
+        <w:pStyle w:val="Ttulo3"/>
+        <w:rPr>
+          <w:lang w:val="pt-BR"/>
+        </w:rPr>
+      </w:pPr>
+      <w:bookmarkStart w:id="44" w:name="_Toc73878984"/>
+      <w:bookmarkStart w:id="45" w:name="_Toc74088025"/>
+      <w:r>
+        <w:rPr>
+          <w:lang w:val="pt-BR"/>
+        </w:rPr>
+        <w:t>Montante Mogi</w:t>
+      </w:r>
+      <w:bookmarkEnd w:id="44"/>
+      <w:bookmarkEnd w:id="45"/>
+    </w:p>
+    <w:p>
+      <w:pPr>
+        <w:ind w:left="720"/>
+        <w:rPr>
+          <w:lang w:val="pt-BR"/>
+        </w:rPr>
+      </w:pPr>
+      <w:r>
+        <w:rPr>
+          <w:lang w:val="pt-BR"/>
+        </w:rPr>
+        <w:t>Produtos embalados e reservados prontos para serem entregues na região de Mogi das Cruzes.</w:t>
+      </w:r>
+    </w:p>
+    <w:p>
+      <w:pPr>
+        <w:ind w:left="720"/>
+        <w:rPr>
+          <w:lang w:val="pt-BR"/>
+        </w:rPr>
+      </w:pPr>
+    </w:p>
+    <w:p>
+      <w:pPr>
+        <w:pStyle w:val="Ttulo3"/>
+        <w:rPr>
+          <w:lang w:val="pt-BR"/>
+        </w:rPr>
+      </w:pPr>
+      <w:bookmarkStart w:id="46" w:name="_Toc73878985"/>
+      <w:bookmarkStart w:id="47" w:name="_Toc74088026"/>
+      <w:r>
+        <w:rPr>
+          <w:lang w:val="pt-BR"/>
+        </w:rPr>
+        <w:t>Separador</w:t>
+      </w:r>
+      <w:bookmarkEnd w:id="46"/>
+      <w:bookmarkEnd w:id="47"/>
+    </w:p>
+    <w:p>
+      <w:pPr>
+        <w:ind w:left="720"/>
+        <w:rPr>
+          <w:lang w:val="pt-BR"/>
+        </w:rPr>
+      </w:pPr>
+      <w:r>
+        <w:rPr>
+          <w:lang w:val="pt-BR"/>
+        </w:rPr>
+        <w:t>Funcionário que separa os produtos conforme o pedido e insere no montante adequado.</w:t>
+      </w:r>
+    </w:p>
+    <w:p>
+      <w:pPr>
+        <w:pStyle w:val="Corpodetexto"/>
+        <w:ind w:left="0"/>
+        <w:rPr>
+          <w:lang w:val="pt-BR"/>
+        </w:rPr>
+      </w:pPr>
+    </w:p>
+    <w:p>
+      <w:pPr>
+        <w:pStyle w:val="Ttulo2"/>
+        <w:rPr>
+          <w:lang w:val="pt-BR"/>
+        </w:rPr>
+      </w:pPr>
+      <w:bookmarkStart w:id="48" w:name="_Toc73878986"/>
+      <w:bookmarkStart w:id="49" w:name="_Toc74088027"/>
+      <w:r>
+        <w:rPr>
+          <w:lang w:val="pt-BR"/>
+        </w:rPr>
+        <w:t>Saída/Entrega</w:t>
+      </w:r>
+      <w:bookmarkEnd w:id="48"/>
+      <w:bookmarkEnd w:id="49"/>
     </w:p>
     <w:p>
       <w:pPr>
@@ -3156,313 +3121,71 @@
           <w:lang w:val="pt-BR"/>
         </w:rPr>
       </w:pPr>
-      <w:bookmarkStart w:id="17" w:name="_Toc18206579"/>
-      <w:r>
-        <w:rPr>
-          <w:lang w:val="pt-BR"/>
-        </w:rPr>
-        <w:t>&lt;</w:t>
-      </w:r>
-      <w:proofErr w:type="spellStart"/>
-      <w:r>
-        <w:rPr>
-          <w:lang w:val="pt-BR"/>
-        </w:rPr>
-        <w:t>aGroupTerm</w:t>
-      </w:r>
-      <w:proofErr w:type="spellEnd"/>
-      <w:r>
-        <w:rPr>
-          <w:lang w:val="pt-BR"/>
-        </w:rPr>
-        <w:t>&gt;</w:t>
-      </w:r>
-      <w:bookmarkEnd w:id="17"/>
-    </w:p>
-    <w:p>
-      <w:pPr>
-        <w:pStyle w:val="InfoBlue"/>
-        <w:rPr>
-          <w:lang w:val="pt-BR"/>
-        </w:rPr>
-      </w:pPr>
-      <w:r>
-        <w:rPr>
-          <w:lang w:val="pt-BR"/>
-        </w:rPr>
-        <w:t>[A definição de &lt;</w:t>
-      </w:r>
-      <w:proofErr w:type="spellStart"/>
-      <w:r>
-        <w:rPr>
-          <w:lang w:val="pt-BR"/>
-        </w:rPr>
-        <w:t>aGroupTerm</w:t>
-      </w:r>
-      <w:proofErr w:type="spellEnd"/>
-      <w:r>
-        <w:rPr>
-          <w:lang w:val="pt-BR"/>
-        </w:rPr>
-        <w:t>&gt; é apresentada aqui. Apresente quantas informações forem necessárias para que o leitor compreenda o conceito.]</w:t>
+      <w:bookmarkStart w:id="50" w:name="_Toc73878987"/>
+      <w:bookmarkStart w:id="51" w:name="_Toc74088028"/>
+      <w:r>
+        <w:rPr>
+          <w:lang w:val="pt-BR"/>
+        </w:rPr>
+        <w:t>Entregador</w:t>
+      </w:r>
+      <w:bookmarkEnd w:id="50"/>
+      <w:bookmarkEnd w:id="51"/>
+    </w:p>
+    <w:p>
+      <w:pPr>
+        <w:pStyle w:val="Corpodetexto"/>
+        <w:rPr>
+          <w:lang w:val="pt-BR"/>
+        </w:rPr>
+      </w:pPr>
+      <w:r>
+        <w:rPr>
+          <w:lang w:val="pt-BR"/>
+        </w:rPr>
+        <w:t>Motoboy que retira os produtos embalados e separados conforme o montante de entrega.</w:t>
       </w:r>
     </w:p>
     <w:p>
       <w:pPr>
         <w:pStyle w:val="Ttulo3"/>
-        <w:widowControl/>
-        <w:rPr>
-          <w:lang w:val="pt-BR"/>
-        </w:rPr>
-      </w:pPr>
-      <w:bookmarkStart w:id="18" w:name="_Toc18206580"/>
-      <w:r>
-        <w:rPr>
-          <w:lang w:val="pt-BR"/>
-        </w:rPr>
-        <w:t>&lt;</w:t>
-      </w:r>
-      <w:proofErr w:type="spellStart"/>
-      <w:r>
-        <w:rPr>
-          <w:lang w:val="pt-BR"/>
-        </w:rPr>
-        <w:t>anotherGroupTerm</w:t>
-      </w:r>
-      <w:proofErr w:type="spellEnd"/>
-      <w:r>
-        <w:rPr>
-          <w:lang w:val="pt-BR"/>
-        </w:rPr>
-        <w:t>&gt;</w:t>
-      </w:r>
-      <w:bookmarkEnd w:id="18"/>
-    </w:p>
-    <w:p>
-      <w:pPr>
-        <w:pStyle w:val="InfoBlue"/>
-        <w:rPr>
-          <w:lang w:val="pt-BR"/>
-        </w:rPr>
-      </w:pPr>
-      <w:r>
-        <w:rPr>
-          <w:lang w:val="pt-BR"/>
-        </w:rPr>
-        <w:t>[A definição de &lt;</w:t>
-      </w:r>
-      <w:proofErr w:type="spellStart"/>
-      <w:r>
-        <w:rPr>
-          <w:lang w:val="pt-BR"/>
-        </w:rPr>
-        <w:t>anotherGroupTerm</w:t>
-      </w:r>
-      <w:proofErr w:type="spellEnd"/>
-      <w:r>
-        <w:rPr>
-          <w:lang w:val="pt-BR"/>
-        </w:rPr>
-        <w:t>&gt; é apresentada aqui. Apresente quantas informações forem necessárias para que o leitor compreenda o conceito.]</w:t>
-      </w:r>
-    </w:p>
-    <w:p>
-      <w:pPr>
-        <w:pStyle w:val="Ttulo2"/>
-        <w:rPr>
-          <w:lang w:val="pt-BR"/>
-        </w:rPr>
-      </w:pPr>
-      <w:bookmarkStart w:id="19" w:name="_Toc18206581"/>
-      <w:r>
-        <w:rPr>
-          <w:lang w:val="pt-BR"/>
-        </w:rPr>
-        <w:lastRenderedPageBreak/>
-        <w:t>&lt;</w:t>
-      </w:r>
-      <w:proofErr w:type="spellStart"/>
-      <w:r>
-        <w:rPr>
-          <w:lang w:val="pt-BR"/>
-        </w:rPr>
-        <w:t>aSecondGroupOfTerms</w:t>
-      </w:r>
-      <w:proofErr w:type="spellEnd"/>
-      <w:r>
-        <w:rPr>
-          <w:lang w:val="pt-BR"/>
-        </w:rPr>
-        <w:t>&gt;</w:t>
-      </w:r>
-      <w:bookmarkEnd w:id="19"/>
-    </w:p>
-    <w:p>
-      <w:pPr>
-        <w:pStyle w:val="Ttulo3"/>
-        <w:widowControl/>
-        <w:rPr>
-          <w:lang w:val="pt-BR"/>
-        </w:rPr>
-      </w:pPr>
-      <w:bookmarkStart w:id="20" w:name="_Toc18206582"/>
-      <w:r>
-        <w:rPr>
-          <w:lang w:val="pt-BR"/>
-        </w:rPr>
-        <w:t>&lt;</w:t>
-      </w:r>
-      <w:proofErr w:type="spellStart"/>
-      <w:r>
-        <w:rPr>
-          <w:lang w:val="pt-BR"/>
-        </w:rPr>
-        <w:t>yetAnotherGroupTerm</w:t>
-      </w:r>
-      <w:proofErr w:type="spellEnd"/>
-      <w:r>
-        <w:rPr>
-          <w:lang w:val="pt-BR"/>
-        </w:rPr>
-        <w:t>&gt;</w:t>
-      </w:r>
-      <w:bookmarkEnd w:id="20"/>
-    </w:p>
-    <w:p>
-      <w:pPr>
-        <w:pStyle w:val="InfoBlue"/>
-        <w:rPr>
-          <w:lang w:val="pt-BR"/>
-        </w:rPr>
-      </w:pPr>
-      <w:r>
-        <w:rPr>
-          <w:lang w:val="pt-BR"/>
-        </w:rPr>
-        <w:t>[A definição do termo é apresentada aqui. Apresente quantas informações forem necessárias para que o leitor compreenda o conceito.]</w:t>
-      </w:r>
-    </w:p>
-    <w:p>
-      <w:pPr>
-        <w:pStyle w:val="Ttulo3"/>
-        <w:widowControl/>
-        <w:rPr>
-          <w:lang w:val="pt-BR"/>
-        </w:rPr>
-      </w:pPr>
-      <w:bookmarkStart w:id="21" w:name="_Toc18206583"/>
-      <w:r>
-        <w:rPr>
-          <w:lang w:val="pt-BR"/>
-        </w:rPr>
-        <w:t>&lt;</w:t>
-      </w:r>
-      <w:proofErr w:type="spellStart"/>
-      <w:r>
-        <w:rPr>
-          <w:lang w:val="pt-BR"/>
-        </w:rPr>
-        <w:t>andAnotherGroupTerm</w:t>
-      </w:r>
-      <w:proofErr w:type="spellEnd"/>
-      <w:r>
-        <w:rPr>
-          <w:lang w:val="pt-BR"/>
-        </w:rPr>
-        <w:t>&gt;</w:t>
-      </w:r>
-      <w:bookmarkEnd w:id="21"/>
-    </w:p>
-    <w:p>
-      <w:pPr>
-        <w:pStyle w:val="InfoBlue"/>
-        <w:rPr>
-          <w:lang w:val="pt-BR"/>
-        </w:rPr>
-      </w:pPr>
-      <w:r>
-        <w:rPr>
-          <w:lang w:val="pt-BR"/>
-        </w:rPr>
-        <w:t>[A definição do termo é apresentada aqui. Apresente quantas informações forem necessárias para que o leitor compreenda o conceito.]</w:t>
-      </w:r>
-    </w:p>
-    <w:p>
-      <w:pPr>
-        <w:pStyle w:val="Ttulo1"/>
-        <w:ind w:left="1080" w:hanging="360"/>
-        <w:rPr>
-          <w:sz w:val="20"/>
-          <w:szCs w:val="20"/>
-          <w:lang w:val="pt-BR"/>
-        </w:rPr>
-      </w:pPr>
-      <w:bookmarkStart w:id="22" w:name="_Toc18206584"/>
-      <w:r>
-        <w:rPr>
-          <w:sz w:val="20"/>
-          <w:szCs w:val="20"/>
-          <w:lang w:val="pt-BR"/>
-        </w:rPr>
-        <w:t>Estereótipos em UML</w:t>
-      </w:r>
-      <w:bookmarkEnd w:id="22"/>
-    </w:p>
-    <w:p>
-      <w:pPr>
-        <w:pStyle w:val="InfoBlue"/>
-        <w:rPr>
-          <w:lang w:val="pt-BR"/>
-        </w:rPr>
-      </w:pPr>
-      <w:r>
-        <w:rPr>
-          <w:lang w:val="pt-BR"/>
-        </w:rPr>
-        <w:t xml:space="preserve">[Esta seção contém ou faz referência a especificações de estereótipos na Linguagem Unificada de Modelagem (UML) e às respectivas implicações semânticas — uma descrição textual do significado e do sentido do estereótipo e quaisquer limitações de uso — de estereótipos já conhecidos ou descobertos como importantes no aspecto do negócio que está sendo modelado. O uso desses estereótipos pode ser simplesmente recomendado ou até mesmo obrigatório; por exemplo, quando o uso desses estereótipos for exigido por um padrão imposto ou quando se considerar que o uso facilitará em muito o entendimento. Esta seção pode ficar em branco se nenhum estereótipo adicional, além daqueles predefinidos pela UML e o </w:t>
-      </w:r>
-      <w:proofErr w:type="spellStart"/>
-      <w:r>
-        <w:rPr>
-          <w:lang w:val="pt-BR"/>
-        </w:rPr>
-        <w:t>Rational</w:t>
-      </w:r>
-      <w:proofErr w:type="spellEnd"/>
-      <w:r>
-        <w:rPr>
-          <w:lang w:val="pt-BR"/>
-        </w:rPr>
-        <w:t xml:space="preserve"> </w:t>
-      </w:r>
-      <w:proofErr w:type="spellStart"/>
-      <w:r>
-        <w:rPr>
-          <w:lang w:val="pt-BR"/>
-        </w:rPr>
-        <w:t>Unified</w:t>
-      </w:r>
-      <w:proofErr w:type="spellEnd"/>
-      <w:r>
-        <w:rPr>
-          <w:lang w:val="pt-BR"/>
-        </w:rPr>
-        <w:t xml:space="preserve"> </w:t>
-      </w:r>
-      <w:proofErr w:type="spellStart"/>
-      <w:r>
-        <w:rPr>
-          <w:lang w:val="pt-BR"/>
-        </w:rPr>
-        <w:t>Process</w:t>
-      </w:r>
-      <w:proofErr w:type="spellEnd"/>
-      <w:r>
-        <w:rPr>
-          <w:lang w:val="pt-BR"/>
-        </w:rPr>
-        <w:t xml:space="preserve"> (RUP), for considerado necessário.]</w:t>
-      </w:r>
+        <w:rPr>
+          <w:lang w:val="pt-BR"/>
+        </w:rPr>
+      </w:pPr>
+      <w:bookmarkStart w:id="52" w:name="_Toc73878988"/>
+      <w:bookmarkStart w:id="53" w:name="_Toc74088029"/>
+      <w:r>
+        <w:rPr>
+          <w:lang w:val="pt-BR"/>
+        </w:rPr>
+        <w:t>Itinerário/Rota de entrega</w:t>
+      </w:r>
+      <w:bookmarkEnd w:id="52"/>
+      <w:bookmarkEnd w:id="53"/>
+    </w:p>
+    <w:p>
+      <w:pPr>
+        <w:ind w:left="720"/>
+        <w:rPr>
+          <w:lang w:val="pt-BR"/>
+        </w:rPr>
+      </w:pPr>
+      <w:r>
+        <w:rPr>
+          <w:lang w:val="pt-BR"/>
+        </w:rPr>
+        <w:t>Rota o qual o entregador deverá seguir para uma melhor otimização de tempo e recursos, esse itinerário será adequado a cada montante.</w:t>
+      </w:r>
+    </w:p>
+    <w:p>
+      <w:pPr>
+        <w:pStyle w:val="Ttulo"/>
+        <w:jc w:val="left"/>
+        <w:rPr>
+          <w:lang w:val="pt-BR"/>
+        </w:rPr>
+      </w:pPr>
     </w:p>
     <w:sectPr>
       <w:headerReference w:type="default" r:id="rId8"/>
@@ -3561,35 +3284,16 @@
           <w:r>
             <w:sym w:font="Symbol" w:char="F0D3"/>
           </w:r>
+          <w:fldSimple w:instr=" DOCPROPERTY &quot;Company&quot;  \* MERGEFORMAT ">
+            <w:r>
+              <w:t>Integrative Solutions</w:t>
+            </w:r>
+          </w:fldSimple>
           <w:r>
-            <w:fldChar w:fldCharType="begin"/>
+            <w:t>,</w:t>
           </w:r>
           <w:r>
-            <w:instrText xml:space="preserve"> DOCPROPERTY "Company"  \* MERGEFORMAT </w:instrText>
-          </w:r>
-          <w:r>
-            <w:fldChar w:fldCharType="separate"/>
-          </w:r>
-          <w:r>
-            <w:rPr>
-              <w:b/>
-              <w:bCs/>
-            </w:rPr>
-            <w:t xml:space="preserve">&lt;Nome da </w:t>
-          </w:r>
-          <w:proofErr w:type="spellStart"/>
-          <w:r>
-            <w:t>Empresa</w:t>
-          </w:r>
-          <w:proofErr w:type="spellEnd"/>
-          <w:r>
-            <w:t>&gt;</w:t>
-          </w:r>
-          <w:r>
-            <w:fldChar w:fldCharType="end"/>
-          </w:r>
-          <w:r>
-            <w:t xml:space="preserve">, </w:t>
+            <w:t xml:space="preserve"> </w:t>
           </w:r>
           <w:r>
             <w:fldChar w:fldCharType="begin"/>
@@ -3747,67 +3451,7 @@
         <w:sz w:val="36"/>
         <w:szCs w:val="36"/>
       </w:rPr>
-      <w:fldChar w:fldCharType="begin"/>
-    </w:r>
-    <w:r>
-      <w:rPr>
-        <w:rFonts w:ascii="Arial" w:hAnsi="Arial"/>
-        <w:b/>
-        <w:bCs/>
-        <w:sz w:val="36"/>
-        <w:szCs w:val="36"/>
-      </w:rPr>
-      <w:instrText xml:space="preserve"> DOCPROPERTY "Company"  \* MERGEFORMAT </w:instrText>
-    </w:r>
-    <w:r>
-      <w:rPr>
-        <w:rFonts w:ascii="Arial" w:hAnsi="Arial"/>
-        <w:b/>
-        <w:bCs/>
-        <w:sz w:val="36"/>
-        <w:szCs w:val="36"/>
-      </w:rPr>
-      <w:fldChar w:fldCharType="separate"/>
-    </w:r>
-    <w:r>
-      <w:rPr>
-        <w:rFonts w:ascii="Arial" w:hAnsi="Arial"/>
-        <w:sz w:val="36"/>
-        <w:szCs w:val="36"/>
-      </w:rPr>
-      <w:t xml:space="preserve">&lt;Nome da </w:t>
-    </w:r>
-    <w:proofErr w:type="spellStart"/>
-    <w:r>
-      <w:rPr>
-        <w:rFonts w:ascii="Arial" w:hAnsi="Arial"/>
-        <w:b/>
-        <w:bCs/>
-        <w:sz w:val="36"/>
-        <w:szCs w:val="36"/>
-      </w:rPr>
-      <w:t>Empresa</w:t>
-    </w:r>
-    <w:proofErr w:type="spellEnd"/>
-    <w:r>
-      <w:rPr>
-        <w:rFonts w:ascii="Arial" w:hAnsi="Arial"/>
-        <w:b/>
-        <w:bCs/>
-        <w:sz w:val="36"/>
-        <w:szCs w:val="36"/>
-      </w:rPr>
-      <w:t>&gt;</w:t>
-    </w:r>
-    <w:r>
-      <w:rPr>
-        <w:rFonts w:ascii="Arial" w:hAnsi="Arial"/>
-        <w:b/>
-        <w:bCs/>
-        <w:sz w:val="36"/>
-        <w:szCs w:val="36"/>
-      </w:rPr>
-      <w:fldChar w:fldCharType="end"/>
+      <w:t>Integrative Solutions</w:t>
     </w:r>
   </w:p>
   <w:p>
@@ -3862,28 +3506,16 @@
           </w:tcBorders>
         </w:tcPr>
         <w:p>
+          <w:pPr>
+            <w:rPr>
+              <w:lang w:val="pt-BR"/>
+            </w:rPr>
+          </w:pPr>
           <w:r>
-            <w:fldChar w:fldCharType="begin"/>
-          </w:r>
-          <w:r>
-            <w:instrText xml:space="preserve"> SUBJECT  \* MERGEFORMAT </w:instrText>
-          </w:r>
-          <w:r>
-            <w:fldChar w:fldCharType="separate"/>
-          </w:r>
-          <w:r>
-            <w:t xml:space="preserve">&lt;Nome do </w:t>
-          </w:r>
-          <w:proofErr w:type="spellStart"/>
-          <w:r>
-            <w:t>Projeto</w:t>
-          </w:r>
-          <w:proofErr w:type="spellEnd"/>
-          <w:r>
-            <w:t>&gt;</w:t>
-          </w:r>
-          <w:r>
-            <w:fldChar w:fldCharType="end"/>
+            <w:rPr>
+              <w:lang w:val="pt-BR"/>
+            </w:rPr>
+            <w:t>Projeto sistema de entregas Four Piece</w:t>
           </w:r>
         </w:p>
       </w:tc>
@@ -3906,6 +3538,9 @@
             <w:ind w:right="68"/>
           </w:pPr>
           <w:r>
+            <w:rPr>
+              <w:lang w:val="pt-BR"/>
+            </w:rPr>
             <w:t xml:space="preserve">  </w:t>
           </w:r>
           <w:r>
@@ -3915,7 +3550,10 @@
             <w:t>Versão:</w:t>
           </w:r>
           <w:r>
-            <w:t xml:space="preserve">           &lt;1.0&gt;</w:t>
+            <w:t xml:space="preserve">           1.</w:t>
+          </w:r>
+          <w:r>
+            <w:t>1</w:t>
           </w:r>
         </w:p>
       </w:tc>
@@ -3986,35 +3624,7 @@
             <w:rPr>
               <w:lang w:val="pt-BR"/>
             </w:rPr>
-            <w:t>&lt;</w:t>
-          </w:r>
-          <w:proofErr w:type="spellStart"/>
-          <w:r>
-            <w:rPr>
-              <w:lang w:val="pt-BR"/>
-            </w:rPr>
-            <w:t>dd</w:t>
-          </w:r>
-          <w:proofErr w:type="spellEnd"/>
-          <w:r>
-            <w:rPr>
-              <w:lang w:val="pt-BR"/>
-            </w:rPr>
-            <w:t>/</w:t>
-          </w:r>
-          <w:proofErr w:type="spellStart"/>
-          <w:r>
-            <w:rPr>
-              <w:lang w:val="pt-BR"/>
-            </w:rPr>
-            <w:t>mmm</w:t>
-          </w:r>
-          <w:proofErr w:type="spellEnd"/>
-          <w:r>
-            <w:rPr>
-              <w:lang w:val="pt-BR"/>
-            </w:rPr>
-            <w:t>/aa&gt;</w:t>
+            <w:t>08/06/2021</w:t>
           </w:r>
         </w:p>
       </w:tc>
@@ -4033,10 +3643,7 @@
         </w:tcPr>
         <w:p>
           <w:r>
-            <w:rPr>
-              <w:lang w:val="pt-BR"/>
-            </w:rPr>
-            <w:t>&lt;identificador do documento&gt;</w:t>
+            <w:t>GN001</w:t>
           </w:r>
         </w:p>
       </w:tc>
@@ -4055,13 +3662,16 @@
   <w:abstractNum w:abstractNumId="0" w15:restartNumberingAfterBreak="0">
     <w:nsid w:val="FFFFFFFB"/>
     <w:multiLevelType w:val="multilevel"/>
-    <w:tmpl w:val="FFFFFFFF"/>
+    <w:tmpl w:val="FC3ADD6C"/>
     <w:lvl w:ilvl="0">
       <w:start w:val="1"/>
       <w:numFmt w:val="decimal"/>
       <w:pStyle w:val="Ttulo1"/>
       <w:lvlText w:val="%1."/>
       <w:lvlJc w:val="left"/>
+      <w:rPr>
+        <w:rFonts w:ascii="Arial" w:eastAsia="Times New Roman" w:hAnsi="Arial" w:cs="Times New Roman"/>
+      </w:rPr>
     </w:lvl>
     <w:lvl w:ilvl="1">
       <w:start w:val="1"/>
@@ -5456,6 +5066,9 @@
   </w:num>
   <w:num w:numId="22">
     <w:abstractNumId w:val="6"/>
+  </w:num>
+  <w:num w:numId="23">
+    <w:abstractNumId w:val="0"/>
   </w:num>
 </w:numbering>
 </file>
@@ -5874,7 +5487,6 @@
         <w:numId w:val="1"/>
       </w:numPr>
       <w:spacing w:before="120" w:after="60"/>
-      <w:ind w:left="720" w:hanging="720"/>
       <w:outlineLvl w:val="0"/>
     </w:pPr>
     <w:rPr>
@@ -6123,7 +5735,7 @@
     <w:basedOn w:val="Normal"/>
     <w:next w:val="Normal"/>
     <w:autoRedefine/>
-    <w:semiHidden/>
+    <w:uiPriority w:val="39"/>
     <w:pPr>
       <w:tabs>
         <w:tab w:val="right" w:pos="9360"/>
@@ -6137,7 +5749,7 @@
     <w:basedOn w:val="Normal"/>
     <w:next w:val="Normal"/>
     <w:autoRedefine/>
-    <w:semiHidden/>
+    <w:uiPriority w:val="39"/>
     <w:pPr>
       <w:tabs>
         <w:tab w:val="right" w:pos="9360"/>
@@ -6150,7 +5762,7 @@
     <w:basedOn w:val="Normal"/>
     <w:next w:val="Normal"/>
     <w:autoRedefine/>
-    <w:semiHidden/>
+    <w:uiPriority w:val="39"/>
     <w:pPr>
       <w:tabs>
         <w:tab w:val="left" w:pos="1440"/>

</xml_diff>